<commit_message>
teste compra de divida - versão: 05/09 - 17:23
</commit_message>
<xml_diff>
--- a/DocumentoMutuo2.docx
+++ b/DocumentoMutuo2.docx
@@ -20,15 +20,15 @@
           <w:noProof/>
         </w:rPr>
         <w:drawing>
-          <wp:anchor distT="0" distB="0" distL="114300" distR="114300" simplePos="0" relativeHeight="251658240" behindDoc="0" locked="0" layoutInCell="1" allowOverlap="1" wp14:anchorId="5C60112E" wp14:editId="1EB78D05">
+          <wp:anchor distT="0" distB="0" distL="114300" distR="114300" simplePos="0" relativeHeight="251659264" behindDoc="0" locked="0" layoutInCell="1" allowOverlap="1" wp14:anchorId="7D4AE543" wp14:editId="010E50AA">
             <wp:simplePos x="0" y="0"/>
             <wp:positionH relativeFrom="margin">
-              <wp:posOffset>-619125</wp:posOffset>
+              <wp:posOffset>-811530</wp:posOffset>
             </wp:positionH>
             <wp:positionV relativeFrom="topMargin">
-              <wp:posOffset>313182</wp:posOffset>
+              <wp:posOffset>139700</wp:posOffset>
             </wp:positionV>
-            <wp:extent cx="1358900" cy="763270"/>
+            <wp:extent cx="1050925" cy="590550"/>
             <wp:effectExtent l="0" t="0" r="0" b="0"/>
             <wp:wrapSquare wrapText="bothSides"/>
             <wp:docPr id="345347656" name="Imagem 19" descr="Ícone&#10;&#10;Descrição gerada automaticamente"/>
@@ -60,7 +60,7 @@
                   <pic:spPr bwMode="auto">
                     <a:xfrm>
                       <a:off x="0" y="0"/>
-                      <a:ext cx="1358900" cy="763270"/>
+                      <a:ext cx="1050925" cy="590550"/>
                     </a:xfrm>
                     <a:prstGeom prst="rect">
                       <a:avLst/>
@@ -2484,8 +2484,9 @@
           <w:sz w:val="18"/>
           <w:szCs w:val="18"/>
         </w:rPr>
-        <w:t>52.752.584/0001-55</w:t>
-      </w:r>
+        <w:t>52.752.584/0001-55, Conta Corrente: {{</w:t>
+      </w:r>
+      <w:proofErr w:type="spellStart"/>
       <w:r>
         <w:rPr>
           <w:rFonts w:ascii="Calibri" w:hAnsi="Calibri" w:cs="Calibri"/>
@@ -2493,8 +2494,9 @@
           <w:sz w:val="18"/>
           <w:szCs w:val="18"/>
         </w:rPr>
-        <w:t xml:space="preserve">, </w:t>
-      </w:r>
+        <w:t>banco_conta</w:t>
+      </w:r>
+      <w:proofErr w:type="spellEnd"/>
       <w:r>
         <w:rPr>
           <w:rFonts w:ascii="Calibri" w:hAnsi="Calibri" w:cs="Calibri"/>
@@ -2502,45 +2504,7 @@
           <w:sz w:val="18"/>
           <w:szCs w:val="18"/>
         </w:rPr>
-        <w:t>Conta Corrente: {{</w:t>
-      </w:r>
-      <w:proofErr w:type="spellStart"/>
-      <w:r>
-        <w:rPr>
-          <w:rFonts w:ascii="Calibri" w:hAnsi="Calibri" w:cs="Calibri"/>
-          <w:color w:val="000000" w:themeColor="text1"/>
-          <w:sz w:val="18"/>
-          <w:szCs w:val="18"/>
-        </w:rPr>
-        <w:t>banco_conta</w:t>
-      </w:r>
-      <w:proofErr w:type="spellEnd"/>
-      <w:r>
-        <w:rPr>
-          <w:rFonts w:ascii="Calibri" w:hAnsi="Calibri" w:cs="Calibri"/>
-          <w:color w:val="000000" w:themeColor="text1"/>
-          <w:sz w:val="18"/>
-          <w:szCs w:val="18"/>
-        </w:rPr>
-        <w:t>}}</w:t>
-      </w:r>
-      <w:r>
-        <w:rPr>
-          <w:rFonts w:ascii="Calibri" w:hAnsi="Calibri" w:cs="Calibri"/>
-          <w:color w:val="000000" w:themeColor="text1"/>
-          <w:sz w:val="18"/>
-          <w:szCs w:val="18"/>
-        </w:rPr>
-        <w:t xml:space="preserve">, </w:t>
-      </w:r>
-      <w:r>
-        <w:rPr>
-          <w:rFonts w:ascii="Calibri" w:hAnsi="Calibri" w:cs="Calibri"/>
-          <w:color w:val="000000" w:themeColor="text1"/>
-          <w:sz w:val="18"/>
-          <w:szCs w:val="18"/>
-        </w:rPr>
-        <w:t>Agência: {{</w:t>
+        <w:t>}}, Agência: {{</w:t>
       </w:r>
       <w:proofErr w:type="spellStart"/>
       <w:r>
@@ -2571,16 +2535,7 @@
           <w:sz w:val="18"/>
           <w:szCs w:val="18"/>
         </w:rPr>
-        <w:t>}}</w:t>
-      </w:r>
-      <w:r>
-        <w:rPr>
-          <w:rFonts w:ascii="Calibri" w:hAnsi="Calibri" w:cs="Calibri"/>
-          <w:color w:val="000000" w:themeColor="text1"/>
-          <w:sz w:val="18"/>
-          <w:szCs w:val="18"/>
-        </w:rPr>
-        <w:t xml:space="preserve">, </w:t>
+        <w:t xml:space="preserve">}}, </w:t>
       </w:r>
       <w:r>
         <w:rPr>
@@ -2636,15 +2591,7 @@
           <w:sz w:val="18"/>
           <w:szCs w:val="18"/>
         </w:rPr>
-        <w:t>}</w:t>
-      </w:r>
-      <w:r>
-        <w:rPr>
-          <w:rFonts w:ascii="Calibri" w:hAnsi="Calibri" w:cs="Calibri"/>
-          <w:sz w:val="18"/>
-          <w:szCs w:val="18"/>
-        </w:rPr>
-        <w:t>.</w:t>
+        <w:t>}.</w:t>
       </w:r>
     </w:p>
     <w:p>
@@ -5357,7 +5304,7 @@
     <w:tbl>
       <w:tblPr>
         <w:tblpPr w:leftFromText="141" w:rightFromText="141" w:vertAnchor="text" w:horzAnchor="margin" w:tblpXSpec="center" w:tblpY="51"/>
-        <w:tblW w:w="8222" w:type="dxa"/>
+        <w:tblW w:w="10065" w:type="dxa"/>
         <w:tblCellMar>
           <w:left w:w="70" w:type="dxa"/>
           <w:right w:w="70" w:type="dxa"/>
@@ -5365,7 +5312,7 @@
         <w:tblLook w:val="04A0" w:firstRow="1" w:lastRow="0" w:firstColumn="1" w:lastColumn="0" w:noHBand="0" w:noVBand="1"/>
       </w:tblPr>
       <w:tblGrid>
-        <w:gridCol w:w="5103"/>
+        <w:gridCol w:w="6946"/>
         <w:gridCol w:w="2694"/>
         <w:gridCol w:w="425"/>
       </w:tblGrid>
@@ -5375,7 +5322,7 @@
         </w:trPr>
         <w:tc>
           <w:tcPr>
-            <w:tcW w:w="5103" w:type="dxa"/>
+            <w:tcW w:w="6946" w:type="dxa"/>
             <w:tcBorders>
               <w:top w:val="nil"/>
               <w:left w:val="nil"/>
@@ -5453,7 +5400,7 @@
         </w:trPr>
         <w:tc>
           <w:tcPr>
-            <w:tcW w:w="8222" w:type="dxa"/>
+            <w:tcW w:w="10065" w:type="dxa"/>
             <w:gridSpan w:val="3"/>
             <w:tcBorders>
               <w:top w:val="single" w:sz="8" w:space="0" w:color="A6A6A6"/>
@@ -5920,8 +5867,8 @@
     </w:p>
     <w:tbl>
       <w:tblPr>
-        <w:tblpPr w:leftFromText="141" w:rightFromText="141" w:vertAnchor="page" w:horzAnchor="margin" w:tblpY="5791"/>
-        <w:tblW w:w="0" w:type="auto"/>
+        <w:tblpPr w:leftFromText="141" w:rightFromText="141" w:vertAnchor="page" w:horzAnchor="margin" w:tblpX="-567" w:tblpY="5791"/>
+        <w:tblW w:w="10206" w:type="dxa"/>
         <w:tblLayout w:type="fixed"/>
         <w:tblCellMar>
           <w:left w:w="70" w:type="dxa"/>
@@ -5930,10 +5877,10 @@
         <w:tblLook w:val="04A0" w:firstRow="1" w:lastRow="0" w:firstColumn="1" w:lastColumn="0" w:noHBand="0" w:noVBand="1"/>
       </w:tblPr>
       <w:tblGrid>
-        <w:gridCol w:w="5132"/>
+        <w:gridCol w:w="5699"/>
         <w:gridCol w:w="46"/>
         <w:gridCol w:w="1558"/>
-        <w:gridCol w:w="2334"/>
+        <w:gridCol w:w="2903"/>
       </w:tblGrid>
       <w:tr>
         <w:trPr>
@@ -5941,7 +5888,7 @@
         </w:trPr>
         <w:tc>
           <w:tcPr>
-            <w:tcW w:w="5178" w:type="dxa"/>
+            <w:tcW w:w="5745" w:type="dxa"/>
             <w:gridSpan w:val="2"/>
             <w:tcBorders>
               <w:top w:val="nil"/>
@@ -6005,7 +5952,7 @@
         </w:tc>
         <w:tc>
           <w:tcPr>
-            <w:tcW w:w="2334" w:type="dxa"/>
+            <w:tcW w:w="2903" w:type="dxa"/>
             <w:tcBorders>
               <w:top w:val="nil"/>
               <w:left w:val="nil"/>
@@ -6033,7 +5980,7 @@
         </w:trPr>
         <w:tc>
           <w:tcPr>
-            <w:tcW w:w="5132" w:type="dxa"/>
+            <w:tcW w:w="5699" w:type="dxa"/>
             <w:tcBorders>
               <w:top w:val="single" w:sz="8" w:space="0" w:color="A6A6A6"/>
               <w:left w:val="single" w:sz="8" w:space="0" w:color="A6A6A6"/>
@@ -6156,7 +6103,7 @@
         </w:tc>
         <w:tc>
           <w:tcPr>
-            <w:tcW w:w="2334" w:type="dxa"/>
+            <w:tcW w:w="2903" w:type="dxa"/>
             <w:tcBorders>
               <w:top w:val="single" w:sz="8" w:space="0" w:color="A6A6A6"/>
               <w:left w:val="nil"/>
@@ -6202,7 +6149,7 @@
         </w:trPr>
         <w:tc>
           <w:tcPr>
-            <w:tcW w:w="5132" w:type="dxa"/>
+            <w:tcW w:w="5699" w:type="dxa"/>
             <w:tcBorders>
               <w:top w:val="nil"/>
               <w:left w:val="single" w:sz="8" w:space="0" w:color="A6A6A6"/>
@@ -6326,7 +6273,7 @@
         </w:tc>
         <w:tc>
           <w:tcPr>
-            <w:tcW w:w="2334" w:type="dxa"/>
+            <w:tcW w:w="2903" w:type="dxa"/>
             <w:tcBorders>
               <w:top w:val="nil"/>
               <w:left w:val="nil"/>
@@ -6402,7 +6349,7 @@
         </w:trPr>
         <w:tc>
           <w:tcPr>
-            <w:tcW w:w="5132" w:type="dxa"/>
+            <w:tcW w:w="5699" w:type="dxa"/>
             <w:tcBorders>
               <w:top w:val="nil"/>
               <w:left w:val="single" w:sz="8" w:space="0" w:color="A6A6A6"/>
@@ -6505,7 +6452,7 @@
         </w:tc>
         <w:tc>
           <w:tcPr>
-            <w:tcW w:w="2334" w:type="dxa"/>
+            <w:tcW w:w="2903" w:type="dxa"/>
             <w:tcBorders>
               <w:top w:val="nil"/>
               <w:left w:val="nil"/>
@@ -6542,7 +6489,7 @@
         </w:trPr>
         <w:tc>
           <w:tcPr>
-            <w:tcW w:w="5132" w:type="dxa"/>
+            <w:tcW w:w="5699" w:type="dxa"/>
             <w:tcBorders>
               <w:top w:val="nil"/>
               <w:left w:val="single" w:sz="8" w:space="0" w:color="A6A6A6"/>
@@ -6696,7 +6643,7 @@
         </w:tc>
         <w:tc>
           <w:tcPr>
-            <w:tcW w:w="2334" w:type="dxa"/>
+            <w:tcW w:w="2903" w:type="dxa"/>
             <w:tcBorders>
               <w:top w:val="nil"/>
               <w:left w:val="nil"/>
@@ -6772,7 +6719,7 @@
         </w:trPr>
         <w:tc>
           <w:tcPr>
-            <w:tcW w:w="5132" w:type="dxa"/>
+            <w:tcW w:w="5699" w:type="dxa"/>
             <w:tcBorders>
               <w:top w:val="nil"/>
               <w:left w:val="single" w:sz="8" w:space="0" w:color="A6A6A6"/>
@@ -6895,7 +6842,7 @@
         </w:tc>
         <w:tc>
           <w:tcPr>
-            <w:tcW w:w="2334" w:type="dxa"/>
+            <w:tcW w:w="2903" w:type="dxa"/>
             <w:tcBorders>
               <w:top w:val="nil"/>
               <w:left w:val="nil"/>
@@ -6971,7 +6918,7 @@
         </w:trPr>
         <w:tc>
           <w:tcPr>
-            <w:tcW w:w="5132" w:type="dxa"/>
+            <w:tcW w:w="5699" w:type="dxa"/>
             <w:tcBorders>
               <w:top w:val="nil"/>
               <w:left w:val="single" w:sz="8" w:space="0" w:color="A6A6A6"/>
@@ -7114,7 +7061,7 @@
         </w:tc>
         <w:tc>
           <w:tcPr>
-            <w:tcW w:w="2334" w:type="dxa"/>
+            <w:tcW w:w="2903" w:type="dxa"/>
             <w:tcBorders>
               <w:top w:val="nil"/>
               <w:left w:val="nil"/>
@@ -7190,7 +7137,7 @@
         </w:trPr>
         <w:tc>
           <w:tcPr>
-            <w:tcW w:w="5132" w:type="dxa"/>
+            <w:tcW w:w="5699" w:type="dxa"/>
             <w:tcBorders>
               <w:top w:val="nil"/>
               <w:left w:val="nil"/>
@@ -7236,7 +7183,7 @@
         </w:tc>
         <w:tc>
           <w:tcPr>
-            <w:tcW w:w="2334" w:type="dxa"/>
+            <w:tcW w:w="2903" w:type="dxa"/>
             <w:tcBorders>
               <w:top w:val="nil"/>
               <w:left w:val="nil"/>
@@ -7263,7 +7210,7 @@
         </w:trPr>
         <w:tc>
           <w:tcPr>
-            <w:tcW w:w="5132" w:type="dxa"/>
+            <w:tcW w:w="5699" w:type="dxa"/>
             <w:tcBorders>
               <w:top w:val="nil"/>
               <w:left w:val="nil"/>
@@ -7325,7 +7272,7 @@
         </w:tc>
         <w:tc>
           <w:tcPr>
-            <w:tcW w:w="2334" w:type="dxa"/>
+            <w:tcW w:w="2903" w:type="dxa"/>
             <w:tcBorders>
               <w:top w:val="nil"/>
               <w:left w:val="nil"/>
@@ -7352,7 +7299,7 @@
         </w:trPr>
         <w:tc>
           <w:tcPr>
-            <w:tcW w:w="6736" w:type="dxa"/>
+            <w:tcW w:w="7303" w:type="dxa"/>
             <w:gridSpan w:val="3"/>
             <w:tcBorders>
               <w:top w:val="single" w:sz="8" w:space="0" w:color="A6A6A6"/>
@@ -7404,7 +7351,7 @@
         </w:tc>
         <w:tc>
           <w:tcPr>
-            <w:tcW w:w="2334" w:type="dxa"/>
+            <w:tcW w:w="2903" w:type="dxa"/>
             <w:tcBorders>
               <w:top w:val="single" w:sz="8" w:space="0" w:color="A6A6A6"/>
               <w:left w:val="nil"/>
@@ -7480,7 +7427,7 @@
         </w:trPr>
         <w:tc>
           <w:tcPr>
-            <w:tcW w:w="5132" w:type="dxa"/>
+            <w:tcW w:w="5699" w:type="dxa"/>
             <w:tcBorders>
               <w:top w:val="nil"/>
               <w:left w:val="single" w:sz="8" w:space="0" w:color="A6A6A6"/>
@@ -7531,7 +7478,7 @@
         </w:tc>
         <w:tc>
           <w:tcPr>
-            <w:tcW w:w="3938" w:type="dxa"/>
+            <w:tcW w:w="4507" w:type="dxa"/>
             <w:gridSpan w:val="3"/>
             <w:tcBorders>
               <w:top w:val="single" w:sz="4" w:space="0" w:color="A6A6A6"/>
@@ -7569,7 +7516,7 @@
         </w:trPr>
         <w:tc>
           <w:tcPr>
-            <w:tcW w:w="5132" w:type="dxa"/>
+            <w:tcW w:w="5699" w:type="dxa"/>
             <w:tcBorders>
               <w:top w:val="nil"/>
               <w:left w:val="nil"/>
@@ -7617,7 +7564,7 @@
         </w:tc>
         <w:tc>
           <w:tcPr>
-            <w:tcW w:w="2334" w:type="dxa"/>
+            <w:tcW w:w="2903" w:type="dxa"/>
             <w:tcBorders>
               <w:top w:val="nil"/>
               <w:left w:val="nil"/>
@@ -7655,7 +7602,8 @@
     </w:p>
     <w:tbl>
       <w:tblPr>
-        <w:tblW w:w="0" w:type="auto"/>
+        <w:tblW w:w="10206" w:type="dxa"/>
+        <w:tblInd w:w="-567" w:type="dxa"/>
         <w:tblCellMar>
           <w:left w:w="70" w:type="dxa"/>
           <w:right w:w="70" w:type="dxa"/>
@@ -7663,9 +7611,9 @@
         <w:tblLook w:val="04A0" w:firstRow="1" w:lastRow="0" w:firstColumn="1" w:lastColumn="0" w:noHBand="0" w:noVBand="1"/>
       </w:tblPr>
       <w:tblGrid>
-        <w:gridCol w:w="4914"/>
+        <w:gridCol w:w="5480"/>
         <w:gridCol w:w="3152"/>
-        <w:gridCol w:w="1004"/>
+        <w:gridCol w:w="1574"/>
       </w:tblGrid>
       <w:tr>
         <w:trPr>
@@ -7673,7 +7621,7 @@
         </w:trPr>
         <w:tc>
           <w:tcPr>
-            <w:tcW w:w="8080" w:type="dxa"/>
+            <w:tcW w:w="8632" w:type="dxa"/>
             <w:gridSpan w:val="2"/>
             <w:tcBorders>
               <w:top w:val="nil"/>
@@ -7711,7 +7659,7 @@
         </w:tc>
         <w:tc>
           <w:tcPr>
-            <w:tcW w:w="990" w:type="dxa"/>
+            <w:tcW w:w="1574" w:type="dxa"/>
             <w:tcBorders>
               <w:top w:val="nil"/>
               <w:left w:val="nil"/>
@@ -7741,7 +7689,7 @@
         </w:trPr>
         <w:tc>
           <w:tcPr>
-            <w:tcW w:w="4923" w:type="dxa"/>
+            <w:tcW w:w="5480" w:type="dxa"/>
             <w:tcBorders>
               <w:top w:val="single" w:sz="8" w:space="0" w:color="A6A6A6"/>
               <w:left w:val="single" w:sz="8" w:space="0" w:color="A6A6A6"/>
@@ -7773,7 +7721,7 @@
         </w:tc>
         <w:tc>
           <w:tcPr>
-            <w:tcW w:w="4147" w:type="dxa"/>
+            <w:tcW w:w="4726" w:type="dxa"/>
             <w:gridSpan w:val="2"/>
             <w:tcBorders>
               <w:top w:val="single" w:sz="8" w:space="0" w:color="A6A6A6"/>
@@ -7810,7 +7758,7 @@
         </w:trPr>
         <w:tc>
           <w:tcPr>
-            <w:tcW w:w="4923" w:type="dxa"/>
+            <w:tcW w:w="5480" w:type="dxa"/>
             <w:tcBorders>
               <w:top w:val="single" w:sz="8" w:space="0" w:color="A6A6A6"/>
               <w:left w:val="single" w:sz="8" w:space="0" w:color="A6A6A6"/>
@@ -7842,7 +7790,7 @@
         </w:tc>
         <w:tc>
           <w:tcPr>
-            <w:tcW w:w="4147" w:type="dxa"/>
+            <w:tcW w:w="4726" w:type="dxa"/>
             <w:gridSpan w:val="2"/>
             <w:tcBorders>
               <w:top w:val="single" w:sz="8" w:space="0" w:color="A6A6A6"/>
@@ -7889,7 +7837,7 @@
         </w:trPr>
         <w:tc>
           <w:tcPr>
-            <w:tcW w:w="4923" w:type="dxa"/>
+            <w:tcW w:w="5480" w:type="dxa"/>
             <w:tcBorders>
               <w:top w:val="single" w:sz="8" w:space="0" w:color="A6A6A6"/>
               <w:left w:val="single" w:sz="8" w:space="0" w:color="A6A6A6"/>
@@ -7921,7 +7869,7 @@
         </w:tc>
         <w:tc>
           <w:tcPr>
-            <w:tcW w:w="4147" w:type="dxa"/>
+            <w:tcW w:w="4726" w:type="dxa"/>
             <w:gridSpan w:val="2"/>
             <w:tcBorders>
               <w:top w:val="single" w:sz="8" w:space="0" w:color="A6A6A6"/>
@@ -7958,7 +7906,7 @@
         </w:trPr>
         <w:tc>
           <w:tcPr>
-            <w:tcW w:w="4923" w:type="dxa"/>
+            <w:tcW w:w="5480" w:type="dxa"/>
             <w:tcBorders>
               <w:top w:val="single" w:sz="8" w:space="0" w:color="A6A6A6"/>
               <w:left w:val="single" w:sz="8" w:space="0" w:color="A6A6A6"/>
@@ -7989,7 +7937,7 @@
         </w:tc>
         <w:tc>
           <w:tcPr>
-            <w:tcW w:w="4147" w:type="dxa"/>
+            <w:tcW w:w="4726" w:type="dxa"/>
             <w:gridSpan w:val="2"/>
             <w:tcBorders>
               <w:top w:val="single" w:sz="8" w:space="0" w:color="A6A6A6"/>
@@ -8026,7 +7974,7 @@
         </w:trPr>
         <w:tc>
           <w:tcPr>
-            <w:tcW w:w="4923" w:type="dxa"/>
+            <w:tcW w:w="5480" w:type="dxa"/>
             <w:tcBorders>
               <w:top w:val="single" w:sz="8" w:space="0" w:color="A6A6A6"/>
               <w:left w:val="single" w:sz="8" w:space="0" w:color="A6A6A6"/>
@@ -8088,7 +8036,7 @@
         </w:tc>
         <w:tc>
           <w:tcPr>
-            <w:tcW w:w="990" w:type="dxa"/>
+            <w:tcW w:w="1574" w:type="dxa"/>
             <w:tcBorders>
               <w:top w:val="nil"/>
               <w:left w:val="nil"/>
@@ -8124,7 +8072,7 @@
         </w:trPr>
         <w:tc>
           <w:tcPr>
-            <w:tcW w:w="4923" w:type="dxa"/>
+            <w:tcW w:w="5480" w:type="dxa"/>
             <w:tcBorders>
               <w:top w:val="single" w:sz="8" w:space="0" w:color="A6A6A6"/>
               <w:left w:val="single" w:sz="8" w:space="0" w:color="A6A6A6"/>
@@ -8187,7 +8135,7 @@
         </w:tc>
         <w:tc>
           <w:tcPr>
-            <w:tcW w:w="990" w:type="dxa"/>
+            <w:tcW w:w="1574" w:type="dxa"/>
             <w:tcBorders>
               <w:top w:val="nil"/>
               <w:left w:val="nil"/>
@@ -8223,7 +8171,7 @@
         </w:trPr>
         <w:tc>
           <w:tcPr>
-            <w:tcW w:w="4923" w:type="dxa"/>
+            <w:tcW w:w="5480" w:type="dxa"/>
             <w:tcBorders>
               <w:top w:val="single" w:sz="8" w:space="0" w:color="A6A6A6"/>
               <w:left w:val="single" w:sz="8" w:space="0" w:color="A6A6A6"/>
@@ -8249,7 +8197,6 @@
                 <w:sz w:val="18"/>
                 <w:szCs w:val="18"/>
               </w:rPr>
-              <w:lastRenderedPageBreak/>
               <w:t>5.15 Vencimento 1ª Parcela: _________/_____/________</w:t>
             </w:r>
           </w:p>
@@ -8287,7 +8234,7 @@
         </w:tc>
         <w:tc>
           <w:tcPr>
-            <w:tcW w:w="990" w:type="dxa"/>
+            <w:tcW w:w="1574" w:type="dxa"/>
             <w:tcBorders>
               <w:top w:val="nil"/>
               <w:left w:val="nil"/>
@@ -8323,7 +8270,7 @@
         </w:trPr>
         <w:tc>
           <w:tcPr>
-            <w:tcW w:w="4923" w:type="dxa"/>
+            <w:tcW w:w="5480" w:type="dxa"/>
             <w:tcBorders>
               <w:top w:val="single" w:sz="8" w:space="0" w:color="A6A6A6"/>
               <w:left w:val="single" w:sz="8" w:space="0" w:color="A6A6A6"/>
@@ -8355,7 +8302,7 @@
         </w:tc>
         <w:tc>
           <w:tcPr>
-            <w:tcW w:w="4147" w:type="dxa"/>
+            <w:tcW w:w="4726" w:type="dxa"/>
             <w:gridSpan w:val="2"/>
             <w:tcBorders>
               <w:top w:val="single" w:sz="8" w:space="0" w:color="A6A6A6"/>
@@ -8410,6 +8357,7 @@
           <w:szCs w:val="18"/>
           <w:lang w:eastAsia="en-US"/>
         </w:rPr>
+        <w:lastRenderedPageBreak/>
         <w:t>¹ - Saldo devedor consolidado</w:t>
       </w:r>
       <w:r>
@@ -8467,6 +8415,21 @@
         </w:rPr>
         <w:t xml:space="preserve">DADOS PARA O RECEBIMENTO DO CRÉDITO: </w:t>
       </w:r>
+    </w:p>
+    <w:p>
+      <w:pPr>
+        <w:spacing w:line="259" w:lineRule="auto"/>
+        <w:ind w:left="-674" w:right="-567"/>
+        <w:jc w:val="both"/>
+        <w:rPr>
+          <w:rFonts w:ascii="Calibri" w:eastAsia="Aptos" w:hAnsi="Calibri" w:cs="Calibri"/>
+          <w:b/>
+          <w:bCs/>
+          <w:sz w:val="18"/>
+          <w:szCs w:val="18"/>
+          <w:lang w:eastAsia="en-US"/>
+        </w:rPr>
+      </w:pPr>
     </w:p>
     <w:p>
       <w:pPr>
@@ -10548,7 +10511,6 @@
           <w:szCs w:val="18"/>
           <w:lang w:eastAsia="en-US"/>
         </w:rPr>
-        <w:lastRenderedPageBreak/>
         <w:t>CLÁUSULA OITAVA:</w:t>
       </w:r>
       <w:r>
@@ -10781,6 +10743,7 @@
           <w:szCs w:val="18"/>
           <w:lang w:eastAsia="en-US"/>
         </w:rPr>
+        <w:lastRenderedPageBreak/>
         <w:t xml:space="preserve">E por estarem assim, justas e contratadas, assinam as Partes o presente </w:t>
       </w:r>
       <w:r>

</xml_diff>

<commit_message>
teste compra - versão: 05/09 - 17:48
</commit_message>
<xml_diff>
--- a/DocumentoMutuo2.docx
+++ b/DocumentoMutuo2.docx
@@ -20,7 +20,7 @@
           <w:noProof/>
         </w:rPr>
         <w:drawing>
-          <wp:anchor distT="0" distB="0" distL="114300" distR="114300" simplePos="0" relativeHeight="251659264" behindDoc="0" locked="0" layoutInCell="1" allowOverlap="1" wp14:anchorId="7D4AE543" wp14:editId="010E50AA">
+          <wp:anchor distT="0" distB="0" distL="114300" distR="114300" simplePos="0" relativeHeight="251659264" behindDoc="0" locked="0" layoutInCell="1" allowOverlap="1" wp14:anchorId="7D4AE543" wp14:editId="6961B51F">
             <wp:simplePos x="0" y="0"/>
             <wp:positionH relativeFrom="margin">
               <wp:posOffset>-811530</wp:posOffset>
@@ -5304,7 +5304,7 @@
     <w:tbl>
       <w:tblPr>
         <w:tblpPr w:leftFromText="141" w:rightFromText="141" w:vertAnchor="text" w:horzAnchor="margin" w:tblpXSpec="center" w:tblpY="51"/>
-        <w:tblW w:w="10065" w:type="dxa"/>
+        <w:tblW w:w="8364" w:type="dxa"/>
         <w:tblCellMar>
           <w:left w:w="70" w:type="dxa"/>
           <w:right w:w="70" w:type="dxa"/>
@@ -5312,7 +5312,7 @@
         <w:tblLook w:val="04A0" w:firstRow="1" w:lastRow="0" w:firstColumn="1" w:lastColumn="0" w:noHBand="0" w:noVBand="1"/>
       </w:tblPr>
       <w:tblGrid>
-        <w:gridCol w:w="6946"/>
+        <w:gridCol w:w="5245"/>
         <w:gridCol w:w="2694"/>
         <w:gridCol w:w="425"/>
       </w:tblGrid>
@@ -5322,7 +5322,7 @@
         </w:trPr>
         <w:tc>
           <w:tcPr>
-            <w:tcW w:w="6946" w:type="dxa"/>
+            <w:tcW w:w="5245" w:type="dxa"/>
             <w:tcBorders>
               <w:top w:val="nil"/>
               <w:left w:val="nil"/>
@@ -5400,7 +5400,7 @@
         </w:trPr>
         <w:tc>
           <w:tcPr>
-            <w:tcW w:w="10065" w:type="dxa"/>
+            <w:tcW w:w="8364" w:type="dxa"/>
             <w:gridSpan w:val="3"/>
             <w:tcBorders>
               <w:top w:val="single" w:sz="8" w:space="0" w:color="A6A6A6"/>
@@ -5877,14 +5877,14 @@
         <w:tblLook w:val="04A0" w:firstRow="1" w:lastRow="0" w:firstColumn="1" w:lastColumn="0" w:noHBand="0" w:noVBand="1"/>
       </w:tblPr>
       <w:tblGrid>
-        <w:gridCol w:w="5699"/>
-        <w:gridCol w:w="46"/>
-        <w:gridCol w:w="1558"/>
-        <w:gridCol w:w="2903"/>
+        <w:gridCol w:w="3544"/>
+        <w:gridCol w:w="2201"/>
+        <w:gridCol w:w="492"/>
+        <w:gridCol w:w="3969"/>
       </w:tblGrid>
       <w:tr>
         <w:trPr>
-          <w:trHeight w:val="298"/>
+          <w:trHeight w:val="659"/>
         </w:trPr>
         <w:tc>
           <w:tcPr>
@@ -5926,7 +5926,7 @@
         </w:tc>
         <w:tc>
           <w:tcPr>
-            <w:tcW w:w="1558" w:type="dxa"/>
+            <w:tcW w:w="492" w:type="dxa"/>
             <w:tcBorders>
               <w:top w:val="nil"/>
               <w:left w:val="nil"/>
@@ -5952,7 +5952,7 @@
         </w:tc>
         <w:tc>
           <w:tcPr>
-            <w:tcW w:w="2903" w:type="dxa"/>
+            <w:tcW w:w="3969" w:type="dxa"/>
             <w:tcBorders>
               <w:top w:val="nil"/>
               <w:left w:val="nil"/>
@@ -5976,11 +5976,11 @@
       </w:tr>
       <w:tr>
         <w:trPr>
-          <w:trHeight w:val="288"/>
+          <w:trHeight w:val="659"/>
         </w:trPr>
         <w:tc>
           <w:tcPr>
-            <w:tcW w:w="5699" w:type="dxa"/>
+            <w:tcW w:w="3544" w:type="dxa"/>
             <w:tcBorders>
               <w:top w:val="single" w:sz="8" w:space="0" w:color="A6A6A6"/>
               <w:left w:val="single" w:sz="8" w:space="0" w:color="A6A6A6"/>
@@ -6031,7 +6031,7 @@
         </w:tc>
         <w:tc>
           <w:tcPr>
-            <w:tcW w:w="1604" w:type="dxa"/>
+            <w:tcW w:w="2693" w:type="dxa"/>
             <w:gridSpan w:val="2"/>
             <w:tcBorders>
               <w:top w:val="single" w:sz="8" w:space="0" w:color="A6A6A6"/>
@@ -6103,7 +6103,7 @@
         </w:tc>
         <w:tc>
           <w:tcPr>
-            <w:tcW w:w="2903" w:type="dxa"/>
+            <w:tcW w:w="3969" w:type="dxa"/>
             <w:tcBorders>
               <w:top w:val="single" w:sz="8" w:space="0" w:color="A6A6A6"/>
               <w:left w:val="nil"/>
@@ -6145,11 +6145,11 @@
       </w:tr>
       <w:tr>
         <w:trPr>
-          <w:trHeight w:val="379"/>
+          <w:trHeight w:val="659"/>
         </w:trPr>
         <w:tc>
           <w:tcPr>
-            <w:tcW w:w="5699" w:type="dxa"/>
+            <w:tcW w:w="3544" w:type="dxa"/>
             <w:tcBorders>
               <w:top w:val="nil"/>
               <w:left w:val="single" w:sz="8" w:space="0" w:color="A6A6A6"/>
@@ -6220,7 +6220,7 @@
         </w:tc>
         <w:tc>
           <w:tcPr>
-            <w:tcW w:w="1604" w:type="dxa"/>
+            <w:tcW w:w="2693" w:type="dxa"/>
             <w:gridSpan w:val="2"/>
             <w:tcBorders>
               <w:top w:val="nil"/>
@@ -6273,7 +6273,7 @@
         </w:tc>
         <w:tc>
           <w:tcPr>
-            <w:tcW w:w="2903" w:type="dxa"/>
+            <w:tcW w:w="3969" w:type="dxa"/>
             <w:tcBorders>
               <w:top w:val="nil"/>
               <w:left w:val="nil"/>
@@ -6345,11 +6345,11 @@
       </w:tr>
       <w:tr>
         <w:trPr>
-          <w:trHeight w:val="288"/>
+          <w:trHeight w:val="659"/>
         </w:trPr>
         <w:tc>
           <w:tcPr>
-            <w:tcW w:w="5699" w:type="dxa"/>
+            <w:tcW w:w="3544" w:type="dxa"/>
             <w:tcBorders>
               <w:top w:val="nil"/>
               <w:left w:val="single" w:sz="8" w:space="0" w:color="A6A6A6"/>
@@ -6400,7 +6400,7 @@
         </w:tc>
         <w:tc>
           <w:tcPr>
-            <w:tcW w:w="1604" w:type="dxa"/>
+            <w:tcW w:w="2693" w:type="dxa"/>
             <w:gridSpan w:val="2"/>
             <w:tcBorders>
               <w:top w:val="nil"/>
@@ -6452,7 +6452,7 @@
         </w:tc>
         <w:tc>
           <w:tcPr>
-            <w:tcW w:w="2903" w:type="dxa"/>
+            <w:tcW w:w="3969" w:type="dxa"/>
             <w:tcBorders>
               <w:top w:val="nil"/>
               <w:left w:val="nil"/>
@@ -6485,11 +6485,11 @@
       </w:tr>
       <w:tr>
         <w:trPr>
-          <w:trHeight w:val="288"/>
+          <w:trHeight w:val="659"/>
         </w:trPr>
         <w:tc>
           <w:tcPr>
-            <w:tcW w:w="5699" w:type="dxa"/>
+            <w:tcW w:w="3544" w:type="dxa"/>
             <w:tcBorders>
               <w:top w:val="nil"/>
               <w:left w:val="single" w:sz="8" w:space="0" w:color="A6A6A6"/>
@@ -6560,7 +6560,7 @@
         </w:tc>
         <w:tc>
           <w:tcPr>
-            <w:tcW w:w="1604" w:type="dxa"/>
+            <w:tcW w:w="2693" w:type="dxa"/>
             <w:gridSpan w:val="2"/>
             <w:tcBorders>
               <w:top w:val="nil"/>
@@ -6643,7 +6643,7 @@
         </w:tc>
         <w:tc>
           <w:tcPr>
-            <w:tcW w:w="2903" w:type="dxa"/>
+            <w:tcW w:w="3969" w:type="dxa"/>
             <w:tcBorders>
               <w:top w:val="nil"/>
               <w:left w:val="nil"/>
@@ -6715,11 +6715,11 @@
       </w:tr>
       <w:tr>
         <w:trPr>
-          <w:trHeight w:val="288"/>
+          <w:trHeight w:val="659"/>
         </w:trPr>
         <w:tc>
           <w:tcPr>
-            <w:tcW w:w="5699" w:type="dxa"/>
+            <w:tcW w:w="3544" w:type="dxa"/>
             <w:tcBorders>
               <w:top w:val="nil"/>
               <w:left w:val="single" w:sz="8" w:space="0" w:color="A6A6A6"/>
@@ -6770,7 +6770,7 @@
         </w:tc>
         <w:tc>
           <w:tcPr>
-            <w:tcW w:w="1604" w:type="dxa"/>
+            <w:tcW w:w="2693" w:type="dxa"/>
             <w:gridSpan w:val="2"/>
             <w:tcBorders>
               <w:top w:val="nil"/>
@@ -6842,7 +6842,7 @@
         </w:tc>
         <w:tc>
           <w:tcPr>
-            <w:tcW w:w="2903" w:type="dxa"/>
+            <w:tcW w:w="3969" w:type="dxa"/>
             <w:tcBorders>
               <w:top w:val="nil"/>
               <w:left w:val="nil"/>
@@ -6914,11 +6914,11 @@
       </w:tr>
       <w:tr>
         <w:trPr>
-          <w:trHeight w:val="298"/>
+          <w:trHeight w:val="659"/>
         </w:trPr>
         <w:tc>
           <w:tcPr>
-            <w:tcW w:w="5699" w:type="dxa"/>
+            <w:tcW w:w="3544" w:type="dxa"/>
             <w:tcBorders>
               <w:top w:val="nil"/>
               <w:left w:val="single" w:sz="8" w:space="0" w:color="A6A6A6"/>
@@ -6989,7 +6989,7 @@
         </w:tc>
         <w:tc>
           <w:tcPr>
-            <w:tcW w:w="1604" w:type="dxa"/>
+            <w:tcW w:w="2693" w:type="dxa"/>
             <w:gridSpan w:val="2"/>
             <w:tcBorders>
               <w:top w:val="nil"/>
@@ -7061,7 +7061,7 @@
         </w:tc>
         <w:tc>
           <w:tcPr>
-            <w:tcW w:w="2903" w:type="dxa"/>
+            <w:tcW w:w="3969" w:type="dxa"/>
             <w:tcBorders>
               <w:top w:val="nil"/>
               <w:left w:val="nil"/>
@@ -7133,11 +7133,11 @@
       </w:tr>
       <w:tr>
         <w:trPr>
-          <w:trHeight w:val="199"/>
+          <w:trHeight w:val="659"/>
         </w:trPr>
         <w:tc>
           <w:tcPr>
-            <w:tcW w:w="5699" w:type="dxa"/>
+            <w:tcW w:w="3544" w:type="dxa"/>
             <w:tcBorders>
               <w:top w:val="nil"/>
               <w:left w:val="nil"/>
@@ -7160,7 +7160,7 @@
         </w:tc>
         <w:tc>
           <w:tcPr>
-            <w:tcW w:w="1604" w:type="dxa"/>
+            <w:tcW w:w="2693" w:type="dxa"/>
             <w:gridSpan w:val="2"/>
             <w:tcBorders>
               <w:top w:val="nil"/>
@@ -7183,7 +7183,7 @@
         </w:tc>
         <w:tc>
           <w:tcPr>
-            <w:tcW w:w="2903" w:type="dxa"/>
+            <w:tcW w:w="3969" w:type="dxa"/>
             <w:tcBorders>
               <w:top w:val="nil"/>
               <w:left w:val="nil"/>
@@ -7206,11 +7206,11 @@
       </w:tr>
       <w:tr>
         <w:trPr>
-          <w:trHeight w:val="162"/>
+          <w:trHeight w:val="659"/>
         </w:trPr>
         <w:tc>
           <w:tcPr>
-            <w:tcW w:w="5699" w:type="dxa"/>
+            <w:tcW w:w="3544" w:type="dxa"/>
             <w:tcBorders>
               <w:top w:val="nil"/>
               <w:left w:val="nil"/>
@@ -7246,7 +7246,7 @@
         </w:tc>
         <w:tc>
           <w:tcPr>
-            <w:tcW w:w="1604" w:type="dxa"/>
+            <w:tcW w:w="2693" w:type="dxa"/>
             <w:gridSpan w:val="2"/>
             <w:tcBorders>
               <w:top w:val="nil"/>
@@ -7272,7 +7272,7 @@
         </w:tc>
         <w:tc>
           <w:tcPr>
-            <w:tcW w:w="2903" w:type="dxa"/>
+            <w:tcW w:w="3969" w:type="dxa"/>
             <w:tcBorders>
               <w:top w:val="nil"/>
               <w:left w:val="nil"/>
@@ -7295,11 +7295,11 @@
       </w:tr>
       <w:tr>
         <w:trPr>
-          <w:trHeight w:val="457"/>
+          <w:trHeight w:val="659"/>
         </w:trPr>
         <w:tc>
           <w:tcPr>
-            <w:tcW w:w="7303" w:type="dxa"/>
+            <w:tcW w:w="6237" w:type="dxa"/>
             <w:gridSpan w:val="3"/>
             <w:tcBorders>
               <w:top w:val="single" w:sz="8" w:space="0" w:color="A6A6A6"/>
@@ -7351,7 +7351,7 @@
         </w:tc>
         <w:tc>
           <w:tcPr>
-            <w:tcW w:w="2903" w:type="dxa"/>
+            <w:tcW w:w="3969" w:type="dxa"/>
             <w:tcBorders>
               <w:top w:val="single" w:sz="8" w:space="0" w:color="A6A6A6"/>
               <w:left w:val="nil"/>
@@ -7423,11 +7423,11 @@
       </w:tr>
       <w:tr>
         <w:trPr>
-          <w:trHeight w:val="457"/>
+          <w:trHeight w:val="659"/>
         </w:trPr>
         <w:tc>
           <w:tcPr>
-            <w:tcW w:w="5699" w:type="dxa"/>
+            <w:tcW w:w="3544" w:type="dxa"/>
             <w:tcBorders>
               <w:top w:val="nil"/>
               <w:left w:val="single" w:sz="8" w:space="0" w:color="A6A6A6"/>
@@ -7478,7 +7478,7 @@
         </w:tc>
         <w:tc>
           <w:tcPr>
-            <w:tcW w:w="4507" w:type="dxa"/>
+            <w:tcW w:w="6662" w:type="dxa"/>
             <w:gridSpan w:val="3"/>
             <w:tcBorders>
               <w:top w:val="single" w:sz="4" w:space="0" w:color="A6A6A6"/>
@@ -7512,11 +7512,11 @@
       </w:tr>
       <w:tr>
         <w:trPr>
-          <w:trHeight w:val="288"/>
+          <w:trHeight w:val="659"/>
         </w:trPr>
         <w:tc>
           <w:tcPr>
-            <w:tcW w:w="5699" w:type="dxa"/>
+            <w:tcW w:w="3544" w:type="dxa"/>
             <w:tcBorders>
               <w:top w:val="nil"/>
               <w:left w:val="nil"/>
@@ -7540,7 +7540,7 @@
         </w:tc>
         <w:tc>
           <w:tcPr>
-            <w:tcW w:w="1604" w:type="dxa"/>
+            <w:tcW w:w="2693" w:type="dxa"/>
             <w:gridSpan w:val="2"/>
             <w:tcBorders>
               <w:top w:val="nil"/>
@@ -7564,7 +7564,7 @@
         </w:tc>
         <w:tc>
           <w:tcPr>
-            <w:tcW w:w="2903" w:type="dxa"/>
+            <w:tcW w:w="3969" w:type="dxa"/>
             <w:tcBorders>
               <w:top w:val="nil"/>
               <w:left w:val="nil"/>
@@ -7617,7 +7617,7 @@
       </w:tblGrid>
       <w:tr>
         <w:trPr>
-          <w:trHeight w:val="473"/>
+          <w:trHeight w:val="479"/>
         </w:trPr>
         <w:tc>
           <w:tcPr>
@@ -7685,7 +7685,7 @@
       </w:tr>
       <w:tr>
         <w:trPr>
-          <w:trHeight w:val="534"/>
+          <w:trHeight w:val="479"/>
         </w:trPr>
         <w:tc>
           <w:tcPr>
@@ -7754,7 +7754,7 @@
       </w:tr>
       <w:tr>
         <w:trPr>
-          <w:trHeight w:val="555"/>
+          <w:trHeight w:val="479"/>
         </w:trPr>
         <w:tc>
           <w:tcPr>
@@ -7833,7 +7833,7 @@
       </w:tr>
       <w:tr>
         <w:trPr>
-          <w:trHeight w:val="518"/>
+          <w:trHeight w:val="479"/>
         </w:trPr>
         <w:tc>
           <w:tcPr>
@@ -7863,6 +7863,7 @@
                 <w:sz w:val="18"/>
                 <w:szCs w:val="18"/>
               </w:rPr>
+              <w:lastRenderedPageBreak/>
               <w:t xml:space="preserve">5.5 - Valor Líquido creditado ao Cliente R$ </w:t>
             </w:r>
           </w:p>
@@ -7902,7 +7903,7 @@
       </w:tr>
       <w:tr>
         <w:trPr>
-          <w:trHeight w:val="482"/>
+          <w:trHeight w:val="479"/>
         </w:trPr>
         <w:tc>
           <w:tcPr>
@@ -7970,7 +7971,7 @@
       </w:tr>
       <w:tr>
         <w:trPr>
-          <w:trHeight w:val="268"/>
+          <w:trHeight w:val="479"/>
         </w:trPr>
         <w:tc>
           <w:tcPr>
@@ -8068,7 +8069,7 @@
       </w:tr>
       <w:tr>
         <w:trPr>
-          <w:trHeight w:val="268"/>
+          <w:trHeight w:val="479"/>
         </w:trPr>
         <w:tc>
           <w:tcPr>
@@ -8167,7 +8168,7 @@
       </w:tr>
       <w:tr>
         <w:trPr>
-          <w:trHeight w:val="527"/>
+          <w:trHeight w:val="479"/>
         </w:trPr>
         <w:tc>
           <w:tcPr>
@@ -8266,7 +8267,7 @@
       </w:tr>
       <w:tr>
         <w:trPr>
-          <w:trHeight w:val="518"/>
+          <w:trHeight w:val="479"/>
         </w:trPr>
         <w:tc>
           <w:tcPr>
@@ -8357,7 +8358,6 @@
           <w:szCs w:val="18"/>
           <w:lang w:eastAsia="en-US"/>
         </w:rPr>
-        <w:lastRenderedPageBreak/>
         <w:t>¹ - Saldo devedor consolidado</w:t>
       </w:r>
       <w:r>
@@ -10104,6 +10104,7 @@
           <w:szCs w:val="18"/>
           <w:lang w:eastAsia="en-US"/>
         </w:rPr>
+        <w:lastRenderedPageBreak/>
         <w:t>PARÁGRAFO SEGUNDO</w:t>
       </w:r>
       <w:r>
@@ -10743,7 +10744,6 @@
           <w:szCs w:val="18"/>
           <w:lang w:eastAsia="en-US"/>
         </w:rPr>
-        <w:lastRenderedPageBreak/>
         <w:t xml:space="preserve">E por estarem assim, justas e contratadas, assinam as Partes o presente </w:t>
       </w:r>
       <w:r>

</xml_diff>

<commit_message>
teste compra - versão: 05/09 - 18:40
teste compra - versão: 05/09 - 18:40
</commit_message>
<xml_diff>
--- a/DocumentoMutuo2.docx
+++ b/DocumentoMutuo2.docx
@@ -20,7 +20,7 @@
           <w:noProof/>
         </w:rPr>
         <w:drawing>
-          <wp:anchor distT="0" distB="0" distL="114300" distR="114300" simplePos="0" relativeHeight="251659264" behindDoc="0" locked="0" layoutInCell="1" allowOverlap="1" wp14:anchorId="7D4AE543" wp14:editId="6961B51F">
+          <wp:anchor distT="0" distB="0" distL="114300" distR="114300" simplePos="0" relativeHeight="251659264" behindDoc="0" locked="0" layoutInCell="1" allowOverlap="1" wp14:anchorId="7D4AE543" wp14:editId="5466F642">
             <wp:simplePos x="0" y="0"/>
             <wp:positionH relativeFrom="margin">
               <wp:posOffset>-811530</wp:posOffset>
@@ -2474,6 +2474,7 @@
           <w:rFonts w:ascii="Calibri" w:hAnsi="Calibri" w:cs="Calibri"/>
           <w:sz w:val="18"/>
           <w:szCs w:val="18"/>
+          <w:highlight w:val="yellow"/>
         </w:rPr>
         <w:t xml:space="preserve">[FCT] CNPJ: </w:t>
       </w:r>
@@ -2483,98 +2484,50 @@
           <w:color w:val="000000" w:themeColor="text1"/>
           <w:sz w:val="18"/>
           <w:szCs w:val="18"/>
-        </w:rPr>
-        <w:t>52.752.584/0001-55, Conta Corrente: {{</w:t>
-      </w:r>
-      <w:proofErr w:type="spellStart"/>
+          <w:highlight w:val="yellow"/>
+        </w:rPr>
+        <w:t xml:space="preserve">52.752.584/0001-55, Conta Corrente: </w:t>
+      </w:r>
       <w:r>
         <w:rPr>
           <w:rFonts w:ascii="Calibri" w:hAnsi="Calibri" w:cs="Calibri"/>
           <w:color w:val="000000" w:themeColor="text1"/>
           <w:sz w:val="18"/>
           <w:szCs w:val="18"/>
-        </w:rPr>
-        <w:t>banco_conta</w:t>
-      </w:r>
-      <w:proofErr w:type="spellEnd"/>
+          <w:highlight w:val="yellow"/>
+        </w:rPr>
+        <w:t>XXXX</w:t>
+      </w:r>
       <w:r>
         <w:rPr>
           <w:rFonts w:ascii="Calibri" w:hAnsi="Calibri" w:cs="Calibri"/>
           <w:color w:val="000000" w:themeColor="text1"/>
           <w:sz w:val="18"/>
           <w:szCs w:val="18"/>
-        </w:rPr>
-        <w:t>}}, Agência: {{</w:t>
-      </w:r>
-      <w:proofErr w:type="spellStart"/>
+          <w:highlight w:val="yellow"/>
+        </w:rPr>
+        <w:t xml:space="preserve">, Agência: </w:t>
+      </w:r>
       <w:r>
         <w:rPr>
           <w:rFonts w:ascii="Calibri" w:hAnsi="Calibri" w:cs="Calibri"/>
           <w:color w:val="000000" w:themeColor="text1"/>
           <w:sz w:val="18"/>
           <w:szCs w:val="18"/>
-        </w:rPr>
-        <w:t>banco_</w:t>
-      </w:r>
-      <w:proofErr w:type="gramStart"/>
+          <w:highlight w:val="yellow"/>
+        </w:rPr>
+        <w:t>XXXXX</w:t>
+      </w:r>
       <w:r>
         <w:rPr>
           <w:rFonts w:ascii="Calibri" w:hAnsi="Calibri" w:cs="Calibri"/>
           <w:color w:val="000000" w:themeColor="text1"/>
           <w:sz w:val="18"/>
           <w:szCs w:val="18"/>
-        </w:rPr>
-        <w:t>agencia</w:t>
-      </w:r>
-      <w:proofErr w:type="spellEnd"/>
-      <w:proofErr w:type="gramEnd"/>
-      <w:r>
-        <w:rPr>
-          <w:rFonts w:ascii="Calibri" w:hAnsi="Calibri" w:cs="Calibri"/>
-          <w:color w:val="000000" w:themeColor="text1"/>
-          <w:sz w:val="18"/>
-          <w:szCs w:val="18"/>
-        </w:rPr>
-        <w:t xml:space="preserve">}}, </w:t>
-      </w:r>
-      <w:r>
-        <w:rPr>
-          <w:rFonts w:ascii="Calibri" w:hAnsi="Calibri" w:cs="Calibri"/>
-          <w:sz w:val="18"/>
-          <w:szCs w:val="18"/>
-        </w:rPr>
-        <w:t>Banco {{</w:t>
-      </w:r>
-      <w:proofErr w:type="spellStart"/>
-      <w:r>
-        <w:rPr>
-          <w:rFonts w:ascii="Calibri" w:hAnsi="Calibri" w:cs="Calibri"/>
-          <w:sz w:val="18"/>
-          <w:szCs w:val="18"/>
           <w:highlight w:val="yellow"/>
         </w:rPr>
-        <w:t>banco_codigo</w:t>
-      </w:r>
-      <w:proofErr w:type="spellEnd"/>
-      <w:proofErr w:type="gramStart"/>
-      <w:r>
-        <w:rPr>
-          <w:rFonts w:ascii="Calibri" w:hAnsi="Calibri" w:cs="Calibri"/>
-          <w:sz w:val="18"/>
-          <w:szCs w:val="18"/>
-        </w:rPr>
-        <w:t>}}  {</w:t>
-      </w:r>
-      <w:proofErr w:type="gramEnd"/>
-      <w:r>
-        <w:rPr>
-          <w:rFonts w:ascii="Calibri" w:hAnsi="Calibri" w:cs="Calibri"/>
-          <w:sz w:val="18"/>
-          <w:szCs w:val="18"/>
-        </w:rPr>
-        <w:t>{</w:t>
-      </w:r>
-      <w:proofErr w:type="spellStart"/>
+        <w:t xml:space="preserve">, </w:t>
+      </w:r>
       <w:r>
         <w:rPr>
           <w:rFonts w:ascii="Calibri" w:hAnsi="Calibri" w:cs="Calibri"/>
@@ -2582,16 +2535,25 @@
           <w:szCs w:val="18"/>
           <w:highlight w:val="yellow"/>
         </w:rPr>
-        <w:t>banco_tipo</w:t>
-      </w:r>
-      <w:proofErr w:type="spellEnd"/>
-      <w:r>
-        <w:rPr>
-          <w:rFonts w:ascii="Calibri" w:hAnsi="Calibri" w:cs="Calibri"/>
-          <w:sz w:val="18"/>
-          <w:szCs w:val="18"/>
-        </w:rPr>
-        <w:t>}.</w:t>
+        <w:t xml:space="preserve">Banco </w:t>
+      </w:r>
+      <w:r>
+        <w:rPr>
+          <w:rFonts w:ascii="Calibri" w:hAnsi="Calibri" w:cs="Calibri"/>
+          <w:sz w:val="18"/>
+          <w:szCs w:val="18"/>
+          <w:highlight w:val="yellow"/>
+        </w:rPr>
+        <w:t>XXXXXX</w:t>
+      </w:r>
+      <w:r>
+        <w:rPr>
+          <w:rFonts w:ascii="Calibri" w:hAnsi="Calibri" w:cs="Calibri"/>
+          <w:sz w:val="18"/>
+          <w:szCs w:val="18"/>
+          <w:highlight w:val="yellow"/>
+        </w:rPr>
+        <w:t>.</w:t>
       </w:r>
     </w:p>
     <w:p>
@@ -5214,6 +5176,21 @@
           <w14:ligatures w14:val="standardContextual"/>
         </w:rPr>
       </w:pPr>
+    </w:p>
+    <w:p>
+      <w:pPr>
+        <w:jc w:val="both"/>
+        <w:rPr>
+          <w:rFonts w:ascii="Calibri" w:eastAsiaTheme="minorHAnsi" w:hAnsi="Calibri" w:cs="Calibri"/>
+          <w:b/>
+          <w:bCs/>
+          <w:kern w:val="2"/>
+          <w:sz w:val="18"/>
+          <w:szCs w:val="18"/>
+          <w:lang w:eastAsia="en-US"/>
+          <w14:ligatures w14:val="standardContextual"/>
+        </w:rPr>
+      </w:pPr>
       <w:r>
         <w:rPr>
           <w:rFonts w:ascii="Calibri" w:eastAsiaTheme="minorHAnsi" w:hAnsi="Calibri" w:cs="Calibri"/>
@@ -5540,19 +5517,7 @@
           <w:szCs w:val="18"/>
           <w:lang w:eastAsia="en-US"/>
         </w:rPr>
-        <w:t>NOME da EMPRESA ADMINISTRAÇÃO DE CARTÕES (ORIGINADOR -</w:t>
-      </w:r>
-      <w:proofErr w:type="gramStart"/>
-      <w:r>
-        <w:rPr>
-          <w:rFonts w:ascii="Calibri" w:eastAsia="Aptos" w:hAnsi="Calibri" w:cs="Calibri"/>
-          <w:b/>
-          <w:bCs/>
-          <w:sz w:val="18"/>
-          <w:szCs w:val="18"/>
-          <w:lang w:eastAsia="en-US"/>
-        </w:rPr>
-        <w:t>],</w:t>
+        <w:t>NOME da EMPRESA ADMINISTRAÇÃO DE CARTÕES (ORIGINADOR -],</w:t>
       </w:r>
       <w:r>
         <w:rPr>
@@ -5564,14 +5529,11 @@
           <w:szCs w:val="18"/>
           <w:lang w:eastAsia="en-US"/>
         </w:rPr>
-        <w:t>-</w:t>
-      </w:r>
-      <w:proofErr w:type="gramEnd"/>
-      <w:r>
-        <w:rPr>
-          <w:rFonts w:ascii="Calibri" w:eastAsia="Aptos" w:hAnsi="Calibri" w:cs="Calibri"/>
-          <w:b/>
-          <w:bCs/>
+        <w:t xml:space="preserve">- ALVO </w:t>
+      </w:r>
+      <w:r>
+        <w:rPr>
+          <w:rFonts w:ascii="Calibri" w:eastAsia="Aptos" w:hAnsi="Calibri" w:cs="Calibri"/>
           <w:color w:val="EE0000"/>
           <w:sz w:val="18"/>
           <w:szCs w:val="18"/>
@@ -5579,7 +5541,46 @@
         </w:rPr>
         <w:t xml:space="preserve"> </w:t>
       </w:r>
-      <w:proofErr w:type="gramStart"/>
+      <w:r>
+        <w:rPr>
+          <w:rFonts w:ascii="Calibri" w:eastAsia="Aptos" w:hAnsi="Calibri" w:cs="Calibri"/>
+          <w:sz w:val="18"/>
+          <w:szCs w:val="18"/>
+          <w:lang w:eastAsia="en-US"/>
+        </w:rPr>
+        <w:t xml:space="preserve">pessoa jurídica de direito privado, inscrita no CNPJ sob o nº [--], com sede na Rua/Alameda/Avenida [--], nº [--], [complemento], no Município de [--], Estado [--], CEP [--] denominada simplesmente “CONSIGNATÁRIA “na qualidade de conveniada ao </w:t>
+      </w:r>
+      <w:r>
+        <w:rPr>
+          <w:rFonts w:ascii="Calibri" w:eastAsia="Aptos" w:hAnsi="Calibri" w:cs="Calibri"/>
+          <w:b/>
+          <w:bCs/>
+          <w:sz w:val="18"/>
+          <w:szCs w:val="18"/>
+          <w:lang w:eastAsia="en-US"/>
+        </w:rPr>
+        <w:t>Órgão Consignante.</w:t>
+      </w:r>
+      <w:r>
+        <w:rPr>
+          <w:rFonts w:ascii="Calibri" w:eastAsia="Aptos" w:hAnsi="Calibri" w:cs="Calibri"/>
+          <w:sz w:val="18"/>
+          <w:szCs w:val="18"/>
+          <w:lang w:eastAsia="en-US"/>
+        </w:rPr>
+        <w:t xml:space="preserve"> [-</w:t>
+      </w:r>
+      <w:r>
+        <w:rPr>
+          <w:rFonts w:ascii="Calibri" w:eastAsia="Aptos" w:hAnsi="Calibri" w:cs="Calibri"/>
+          <w:b/>
+          <w:bCs/>
+          <w:sz w:val="18"/>
+          <w:szCs w:val="18"/>
+          <w:lang w:eastAsia="en-US"/>
+        </w:rPr>
+        <w:t xml:space="preserve"> </w:t>
+      </w:r>
       <w:r>
         <w:rPr>
           <w:rFonts w:ascii="Calibri" w:eastAsia="Aptos" w:hAnsi="Calibri" w:cs="Calibri"/>
@@ -5590,16 +5591,28 @@
           <w:szCs w:val="18"/>
           <w:lang w:eastAsia="en-US"/>
         </w:rPr>
-        <w:t xml:space="preserve">ALVO </w:t>
-      </w:r>
-      <w:r>
-        <w:rPr>
-          <w:rFonts w:ascii="Calibri" w:eastAsia="Aptos" w:hAnsi="Calibri" w:cs="Calibri"/>
+        <w:t xml:space="preserve">Dados da ALVO </w:t>
+      </w:r>
+      <w:r>
+        <w:rPr>
+          <w:rFonts w:ascii="Calibri" w:eastAsia="Aptos" w:hAnsi="Calibri" w:cs="Calibri"/>
+          <w:b/>
+          <w:bCs/>
           <w:color w:val="EE0000"/>
           <w:sz w:val="18"/>
           <w:szCs w:val="18"/>
           <w:lang w:eastAsia="en-US"/>
         </w:rPr>
+        <w:t>-],</w:t>
+      </w:r>
+      <w:r>
+        <w:rPr>
+          <w:rFonts w:ascii="Calibri" w:eastAsia="Aptos" w:hAnsi="Calibri" w:cs="Calibri"/>
+          <w:color w:val="EE0000"/>
+          <w:sz w:val="18"/>
+          <w:szCs w:val="18"/>
+          <w:lang w:eastAsia="en-US"/>
+        </w:rPr>
         <w:t xml:space="preserve"> </w:t>
       </w:r>
       <w:r>
@@ -5609,43 +5622,44 @@
           <w:szCs w:val="18"/>
           <w:lang w:eastAsia="en-US"/>
         </w:rPr>
-        <w:t>pessoa</w:t>
-      </w:r>
-      <w:proofErr w:type="gramEnd"/>
-      <w:r>
-        <w:rPr>
-          <w:rFonts w:ascii="Calibri" w:eastAsia="Aptos" w:hAnsi="Calibri" w:cs="Calibri"/>
-          <w:sz w:val="18"/>
-          <w:szCs w:val="18"/>
-          <w:lang w:eastAsia="en-US"/>
-        </w:rPr>
-        <w:t xml:space="preserve"> jurídica de direito privado, inscrita no CNPJ sob o nº [--], com sede na Rua/Alameda/Avenida [--], nº [--], [complemento], no Município de [--], Estado [--], CEP [--] denominada simplesmente “CONSIGNATÁRIA “na qualidade de conveniada ao </w:t>
-      </w:r>
-      <w:r>
-        <w:rPr>
-          <w:rFonts w:ascii="Calibri" w:eastAsia="Aptos" w:hAnsi="Calibri" w:cs="Calibri"/>
-          <w:b/>
-          <w:bCs/>
-          <w:sz w:val="18"/>
-          <w:szCs w:val="18"/>
-          <w:lang w:eastAsia="en-US"/>
-        </w:rPr>
-        <w:t>Órgão Consignante.</w:t>
-      </w:r>
-      <w:r>
-        <w:rPr>
-          <w:rFonts w:ascii="Calibri" w:eastAsia="Aptos" w:hAnsi="Calibri" w:cs="Calibri"/>
-          <w:sz w:val="18"/>
-          <w:szCs w:val="18"/>
-          <w:lang w:eastAsia="en-US"/>
-        </w:rPr>
-        <w:t xml:space="preserve"> [-</w:t>
-      </w:r>
-      <w:r>
-        <w:rPr>
-          <w:rFonts w:ascii="Calibri" w:eastAsia="Aptos" w:hAnsi="Calibri" w:cs="Calibri"/>
-          <w:b/>
-          <w:bCs/>
+        <w:t xml:space="preserve">pessoa jurídica de direito privado, inscrita no CNPJ sob o nº [--], com sede na Rua/Alameda/Avenida [--], nº [--], [complemento], no Município de [--], Estado [--], CEP [--], doravante denominada simplesmente “Correspondente Bancário”, na qualidade de </w:t>
+      </w:r>
+      <w:r>
+        <w:rPr>
+          <w:rFonts w:ascii="Calibri" w:eastAsia="Aptos" w:hAnsi="Calibri" w:cs="Calibri"/>
+          <w:b/>
+          <w:bCs/>
+          <w:sz w:val="18"/>
+          <w:szCs w:val="18"/>
+          <w:lang w:eastAsia="en-US"/>
+        </w:rPr>
+        <w:t>Correspondente Bancário</w:t>
+      </w:r>
+      <w:r>
+        <w:rPr>
+          <w:rFonts w:ascii="Calibri" w:eastAsia="Aptos" w:hAnsi="Calibri" w:cs="Calibri"/>
+          <w:sz w:val="18"/>
+          <w:szCs w:val="18"/>
+          <w:lang w:eastAsia="en-US"/>
+        </w:rPr>
+        <w:t xml:space="preserve"> da [  </w:t>
+      </w:r>
+      <w:r>
+        <w:rPr>
+          <w:rFonts w:ascii="Calibri" w:eastAsia="Aptos" w:hAnsi="Calibri" w:cs="Calibri"/>
+          <w:b/>
+          <w:bCs/>
+          <w:color w:val="EE0000"/>
+          <w:sz w:val="18"/>
+          <w:szCs w:val="18"/>
+          <w:lang w:eastAsia="en-US"/>
+        </w:rPr>
+        <w:t>Dados da BMP</w:t>
+      </w:r>
+      <w:r>
+        <w:rPr>
+          <w:rFonts w:ascii="Calibri" w:eastAsia="Aptos" w:hAnsi="Calibri" w:cs="Calibri"/>
+          <w:color w:val="EE0000"/>
           <w:sz w:val="18"/>
           <w:szCs w:val="18"/>
           <w:lang w:eastAsia="en-US"/>
@@ -5655,31 +5669,301 @@
       <w:r>
         <w:rPr>
           <w:rFonts w:ascii="Calibri" w:eastAsia="Aptos" w:hAnsi="Calibri" w:cs="Calibri"/>
-          <w:b/>
-          <w:bCs/>
-          <w:color w:val="EE0000"/>
-          <w:sz w:val="18"/>
-          <w:szCs w:val="18"/>
-          <w:lang w:eastAsia="en-US"/>
-        </w:rPr>
-        <w:t xml:space="preserve">Dados da ALVO </w:t>
-      </w:r>
-      <w:r>
-        <w:rPr>
-          <w:rFonts w:ascii="Calibri" w:eastAsia="Aptos" w:hAnsi="Calibri" w:cs="Calibri"/>
-          <w:b/>
-          <w:bCs/>
-          <w:color w:val="EE0000"/>
-          <w:sz w:val="18"/>
-          <w:szCs w:val="18"/>
-          <w:lang w:eastAsia="en-US"/>
-        </w:rPr>
-        <w:t>-],</w:t>
-      </w:r>
-      <w:r>
-        <w:rPr>
-          <w:rFonts w:ascii="Calibri" w:eastAsia="Aptos" w:hAnsi="Calibri" w:cs="Calibri"/>
-          <w:color w:val="EE0000"/>
+          <w:sz w:val="18"/>
+          <w:szCs w:val="18"/>
+          <w:lang w:eastAsia="en-US"/>
+        </w:rPr>
+        <w:t xml:space="preserve">], pessoa jurídica de direito privado, inscrita no CNPJ sob o nº [--],, com sede na </w:t>
+      </w:r>
+      <w:proofErr w:type="spellStart"/>
+      <w:r>
+        <w:rPr>
+          <w:rFonts w:ascii="Calibri" w:eastAsia="Aptos" w:hAnsi="Calibri" w:cs="Calibri"/>
+          <w:sz w:val="18"/>
+          <w:szCs w:val="18"/>
+          <w:lang w:eastAsia="en-US"/>
+        </w:rPr>
+        <w:t>ua</w:t>
+      </w:r>
+      <w:proofErr w:type="spellEnd"/>
+      <w:r>
+        <w:rPr>
+          <w:rFonts w:ascii="Calibri" w:eastAsia="Aptos" w:hAnsi="Calibri" w:cs="Calibri"/>
+          <w:sz w:val="18"/>
+          <w:szCs w:val="18"/>
+          <w:lang w:eastAsia="en-US"/>
+        </w:rPr>
+        <w:t xml:space="preserve">/Alameda/Avenida </w:t>
+      </w:r>
+      <w:proofErr w:type="spellStart"/>
+      <w:r>
+        <w:rPr>
+          <w:rFonts w:ascii="Calibri" w:eastAsia="Aptos" w:hAnsi="Calibri" w:cs="Calibri"/>
+          <w:sz w:val="18"/>
+          <w:szCs w:val="18"/>
+          <w:lang w:eastAsia="en-US"/>
+        </w:rPr>
+        <w:t>Av</w:t>
+      </w:r>
+      <w:proofErr w:type="spellEnd"/>
+      <w:r>
+        <w:rPr>
+          <w:rFonts w:ascii="Calibri" w:eastAsia="Aptos" w:hAnsi="Calibri" w:cs="Calibri"/>
+          <w:sz w:val="18"/>
+          <w:szCs w:val="18"/>
+          <w:lang w:eastAsia="en-US"/>
+        </w:rPr>
+        <w:t xml:space="preserve"> Jose Silva de Azevedo Neto, nº </w:t>
+      </w:r>
+      <w:r>
+        <w:rPr>
+          <w:rFonts w:ascii="Calibri" w:eastAsia="Aptos" w:hAnsi="Calibri" w:cs="Calibri"/>
+          <w:sz w:val="18"/>
+          <w:szCs w:val="18"/>
+          <w:lang w:val="pt-PT" w:eastAsia="en-US"/>
+        </w:rPr>
+        <w:t>00200</w:t>
+      </w:r>
+      <w:r>
+        <w:rPr>
+          <w:rFonts w:ascii="Calibri" w:eastAsia="Aptos" w:hAnsi="Calibri" w:cs="Calibri"/>
+          <w:sz w:val="18"/>
+          <w:szCs w:val="18"/>
+          <w:lang w:eastAsia="en-US"/>
+        </w:rPr>
+        <w:t>, Complemento BL 005 Loja 0103, no Município de Rio de janeiro, Estado Rio de Janeiro, CEP 22.775-056,doravante denominada simplesmente “</w:t>
+      </w:r>
+      <w:r>
+        <w:rPr>
+          <w:rFonts w:ascii="Calibri" w:eastAsia="Aptos" w:hAnsi="Calibri" w:cs="Calibri"/>
+          <w:b/>
+          <w:bCs/>
+          <w:sz w:val="18"/>
+          <w:szCs w:val="18"/>
+          <w:lang w:eastAsia="en-US"/>
+        </w:rPr>
+        <w:t>Instituição Financeira</w:t>
+      </w:r>
+      <w:r>
+        <w:rPr>
+          <w:rFonts w:ascii="Calibri" w:eastAsia="Aptos" w:hAnsi="Calibri" w:cs="Calibri"/>
+          <w:sz w:val="18"/>
+          <w:szCs w:val="18"/>
+          <w:lang w:eastAsia="en-US"/>
+        </w:rPr>
+        <w:t xml:space="preserve">”, apresenta à pessoa física abaixo qualificada </w:t>
+      </w:r>
+      <w:r>
+        <w:rPr>
+          <w:rFonts w:ascii="Calibri" w:eastAsia="Aptos" w:hAnsi="Calibri" w:cs="Calibri"/>
+          <w:b/>
+          <w:bCs/>
+          <w:sz w:val="18"/>
+          <w:szCs w:val="18"/>
+          <w:lang w:eastAsia="en-US"/>
+        </w:rPr>
+        <w:t>(“Cliente”),</w:t>
+      </w:r>
+      <w:r>
+        <w:rPr>
+          <w:rFonts w:ascii="Calibri" w:eastAsia="Aptos" w:hAnsi="Calibri" w:cs="Calibri"/>
+          <w:sz w:val="18"/>
+          <w:szCs w:val="18"/>
+          <w:lang w:eastAsia="en-US"/>
+        </w:rPr>
+        <w:t xml:space="preserve"> conforme solicitado, a presente Proposta de Operação de Crédito – Cartão de Crédito Consignado – Saque Parcelado (“</w:t>
+      </w:r>
+      <w:r>
+        <w:rPr>
+          <w:rFonts w:ascii="Calibri" w:eastAsia="Aptos" w:hAnsi="Calibri" w:cs="Calibri"/>
+          <w:b/>
+          <w:bCs/>
+          <w:sz w:val="18"/>
+          <w:szCs w:val="18"/>
+          <w:lang w:eastAsia="en-US"/>
+        </w:rPr>
+        <w:t xml:space="preserve">Proposta”), </w:t>
+      </w:r>
+      <w:r>
+        <w:rPr>
+          <w:rFonts w:ascii="Calibri" w:eastAsia="Aptos" w:hAnsi="Calibri" w:cs="Calibri"/>
+          <w:sz w:val="18"/>
+          <w:szCs w:val="18"/>
+          <w:lang w:eastAsia="en-US"/>
+        </w:rPr>
+        <w:t>com as condições e caraterísticas descritas nas cláusulas abaixo:</w:t>
+      </w:r>
+      <w:r>
+        <w:rPr>
+          <w:rFonts w:ascii="Calibri" w:eastAsia="Aptos" w:hAnsi="Calibri" w:cs="Calibri"/>
+          <w:sz w:val="18"/>
+          <w:szCs w:val="18"/>
+          <w:lang w:eastAsia="en-US"/>
+        </w:rPr>
+        <w:br/>
+      </w:r>
+    </w:p>
+    <w:p>
+      <w:pPr>
+        <w:spacing w:after="160" w:line="259" w:lineRule="auto"/>
+        <w:ind w:left="-454" w:right="-567"/>
+        <w:jc w:val="both"/>
+        <w:rPr>
+          <w:rFonts w:ascii="Calibri" w:eastAsia="Aptos" w:hAnsi="Calibri" w:cs="Calibri"/>
+          <w:b/>
+          <w:bCs/>
+          <w:sz w:val="18"/>
+          <w:szCs w:val="18"/>
+          <w:lang w:eastAsia="en-US"/>
+        </w:rPr>
+      </w:pPr>
+      <w:r>
+        <w:rPr>
+          <w:rFonts w:ascii="Calibri" w:eastAsia="Aptos" w:hAnsi="Calibri" w:cs="Calibri"/>
+          <w:b/>
+          <w:bCs/>
+          <w:sz w:val="18"/>
+          <w:szCs w:val="18"/>
+          <w:lang w:eastAsia="en-US"/>
+        </w:rPr>
+        <w:t>CLÁUSULA PRIMEIRA: DADOS PESSOIAIS DO(A) CLIENTE (EMITENTE/ADERENTE)</w:t>
+      </w:r>
+    </w:p>
+    <w:p>
+      <w:pPr>
+        <w:spacing w:after="160" w:line="259" w:lineRule="auto"/>
+        <w:ind w:left="-454" w:right="-567"/>
+        <w:rPr>
+          <w:rFonts w:ascii="Calibri" w:eastAsia="Aptos" w:hAnsi="Calibri" w:cs="Calibri"/>
+          <w:sz w:val="18"/>
+          <w:szCs w:val="18"/>
+          <w:lang w:eastAsia="en-US"/>
+        </w:rPr>
+      </w:pPr>
+      <w:r>
+        <w:rPr>
+          <w:rFonts w:ascii="Calibri" w:eastAsia="Aptos" w:hAnsi="Calibri" w:cs="Calibri"/>
+          <w:sz w:val="18"/>
+          <w:szCs w:val="18"/>
+          <w:lang w:eastAsia="en-US"/>
+        </w:rPr>
+        <w:t>Nome Completo: {{nome}}</w:t>
+      </w:r>
+      <w:r>
+        <w:rPr>
+          <w:rFonts w:ascii="Calibri" w:eastAsia="Aptos" w:hAnsi="Calibri" w:cs="Calibri"/>
+          <w:sz w:val="18"/>
+          <w:szCs w:val="18"/>
+          <w:lang w:eastAsia="en-US"/>
+        </w:rPr>
+        <w:t xml:space="preserve">                                      </w:t>
+      </w:r>
+      <w:r>
+        <w:rPr>
+          <w:rFonts w:ascii="Calibri" w:eastAsia="Aptos" w:hAnsi="Calibri" w:cs="Calibri"/>
+          <w:sz w:val="18"/>
+          <w:szCs w:val="18"/>
+          <w:lang w:eastAsia="en-US"/>
+        </w:rPr>
+        <w:t>CPF: {{</w:t>
+      </w:r>
+      <w:proofErr w:type="spellStart"/>
+      <w:r>
+        <w:rPr>
+          <w:rFonts w:ascii="Calibri" w:eastAsia="Aptos" w:hAnsi="Calibri" w:cs="Calibri"/>
+          <w:sz w:val="18"/>
+          <w:szCs w:val="18"/>
+          <w:lang w:eastAsia="en-US"/>
+        </w:rPr>
+        <w:t>cpf</w:t>
+      </w:r>
+      <w:proofErr w:type="spellEnd"/>
+      <w:r>
+        <w:rPr>
+          <w:rFonts w:ascii="Calibri" w:eastAsia="Aptos" w:hAnsi="Calibri" w:cs="Calibri"/>
+          <w:sz w:val="18"/>
+          <w:szCs w:val="18"/>
+          <w:lang w:eastAsia="en-US"/>
+        </w:rPr>
+        <w:t>}}</w:t>
+      </w:r>
+      <w:r>
+        <w:rPr>
+          <w:rFonts w:ascii="Calibri" w:eastAsia="Aptos" w:hAnsi="Calibri" w:cs="Calibri"/>
+          <w:sz w:val="18"/>
+          <w:szCs w:val="18"/>
+          <w:lang w:eastAsia="en-US"/>
+        </w:rPr>
+        <w:t xml:space="preserve">                            </w:t>
+      </w:r>
+      <w:r>
+        <w:rPr>
+          <w:rFonts w:ascii="Calibri" w:eastAsia="Aptos" w:hAnsi="Calibri" w:cs="Calibri"/>
+          <w:sz w:val="18"/>
+          <w:szCs w:val="18"/>
+          <w:lang w:eastAsia="en-US"/>
+        </w:rPr>
+        <w:t xml:space="preserve">     </w:t>
+      </w:r>
+      <w:r>
+        <w:rPr>
+          <w:rFonts w:ascii="Calibri" w:eastAsia="Aptos" w:hAnsi="Calibri" w:cs="Calibri"/>
+          <w:sz w:val="18"/>
+          <w:szCs w:val="18"/>
+          <w:lang w:eastAsia="en-US"/>
+        </w:rPr>
+        <w:t>Data de Nascimento: {{nascimento}}</w:t>
+      </w:r>
+      <w:r>
+        <w:rPr>
+          <w:rFonts w:ascii="Calibri" w:eastAsia="Aptos" w:hAnsi="Calibri" w:cs="Calibri"/>
+          <w:sz w:val="18"/>
+          <w:szCs w:val="18"/>
+          <w:lang w:eastAsia="en-US"/>
+        </w:rPr>
+        <w:br/>
+      </w:r>
+      <w:r>
+        <w:rPr>
+          <w:rFonts w:ascii="Calibri" w:eastAsia="Aptos" w:hAnsi="Calibri" w:cs="Calibri"/>
+          <w:sz w:val="18"/>
+          <w:szCs w:val="18"/>
+          <w:lang w:eastAsia="en-US"/>
+        </w:rPr>
+        <w:t>RG: {{</w:t>
+      </w:r>
+      <w:proofErr w:type="spellStart"/>
+      <w:r>
+        <w:rPr>
+          <w:rFonts w:ascii="Calibri" w:eastAsia="Aptos" w:hAnsi="Calibri" w:cs="Calibri"/>
+          <w:sz w:val="18"/>
+          <w:szCs w:val="18"/>
+          <w:lang w:eastAsia="en-US"/>
+        </w:rPr>
+        <w:t>rg</w:t>
+      </w:r>
+      <w:proofErr w:type="spellEnd"/>
+      <w:r>
+        <w:rPr>
+          <w:rFonts w:ascii="Calibri" w:eastAsia="Aptos" w:hAnsi="Calibri" w:cs="Calibri"/>
+          <w:sz w:val="18"/>
+          <w:szCs w:val="18"/>
+          <w:lang w:eastAsia="en-US"/>
+        </w:rPr>
+        <w:t>}}</w:t>
+      </w:r>
+      <w:r>
+        <w:rPr>
+          <w:rFonts w:ascii="Calibri" w:eastAsia="Aptos" w:hAnsi="Calibri" w:cs="Calibri"/>
+          <w:sz w:val="18"/>
+          <w:szCs w:val="18"/>
+          <w:lang w:eastAsia="en-US"/>
+        </w:rPr>
+        <w:t xml:space="preserve">                     </w:t>
+      </w:r>
+      <w:r>
+        <w:rPr>
+          <w:rFonts w:ascii="Calibri" w:eastAsia="Aptos" w:hAnsi="Calibri" w:cs="Calibri"/>
           <w:sz w:val="18"/>
           <w:szCs w:val="18"/>
           <w:lang w:eastAsia="en-US"/>
@@ -5693,44 +5977,246 @@
           <w:szCs w:val="18"/>
           <w:lang w:eastAsia="en-US"/>
         </w:rPr>
-        <w:t xml:space="preserve">pessoa jurídica de direito privado, inscrita no CNPJ sob o nº [--], com sede na Rua/Alameda/Avenida [--], nº [--], [complemento], no Município de [--], Estado [--], CEP [--], doravante denominada simplesmente “Correspondente Bancário”, na qualidade de </w:t>
-      </w:r>
-      <w:r>
-        <w:rPr>
-          <w:rFonts w:ascii="Calibri" w:eastAsia="Aptos" w:hAnsi="Calibri" w:cs="Calibri"/>
-          <w:b/>
-          <w:bCs/>
-          <w:sz w:val="18"/>
-          <w:szCs w:val="18"/>
-          <w:lang w:eastAsia="en-US"/>
-        </w:rPr>
-        <w:t>Correspondente Bancário</w:t>
-      </w:r>
-      <w:r>
-        <w:rPr>
-          <w:rFonts w:ascii="Calibri" w:eastAsia="Aptos" w:hAnsi="Calibri" w:cs="Calibri"/>
-          <w:sz w:val="18"/>
-          <w:szCs w:val="18"/>
-          <w:lang w:eastAsia="en-US"/>
-        </w:rPr>
-        <w:t xml:space="preserve"> da [  </w:t>
-      </w:r>
-      <w:r>
-        <w:rPr>
-          <w:rFonts w:ascii="Calibri" w:eastAsia="Aptos" w:hAnsi="Calibri" w:cs="Calibri"/>
-          <w:b/>
-          <w:bCs/>
-          <w:color w:val="EE0000"/>
-          <w:sz w:val="18"/>
-          <w:szCs w:val="18"/>
-          <w:lang w:eastAsia="en-US"/>
-        </w:rPr>
-        <w:t>Dados da BMP</w:t>
-      </w:r>
-      <w:r>
-        <w:rPr>
-          <w:rFonts w:ascii="Calibri" w:eastAsia="Aptos" w:hAnsi="Calibri" w:cs="Calibri"/>
-          <w:color w:val="EE0000"/>
+        <w:t xml:space="preserve">                                               </w:t>
+      </w:r>
+      <w:r>
+        <w:rPr>
+          <w:rFonts w:ascii="Calibri" w:eastAsia="Aptos" w:hAnsi="Calibri" w:cs="Calibri"/>
+          <w:sz w:val="18"/>
+          <w:szCs w:val="18"/>
+          <w:lang w:eastAsia="en-US"/>
+        </w:rPr>
+        <w:t>UF: {{</w:t>
+      </w:r>
+      <w:proofErr w:type="spellStart"/>
+      <w:r>
+        <w:rPr>
+          <w:rFonts w:ascii="Calibri" w:eastAsia="Aptos" w:hAnsi="Calibri" w:cs="Calibri"/>
+          <w:sz w:val="18"/>
+          <w:szCs w:val="18"/>
+          <w:lang w:eastAsia="en-US"/>
+        </w:rPr>
+        <w:t>ufRG</w:t>
+      </w:r>
+      <w:proofErr w:type="spellEnd"/>
+      <w:r>
+        <w:rPr>
+          <w:rFonts w:ascii="Calibri" w:eastAsia="Aptos" w:hAnsi="Calibri" w:cs="Calibri"/>
+          <w:sz w:val="18"/>
+          <w:szCs w:val="18"/>
+          <w:lang w:eastAsia="en-US"/>
+        </w:rPr>
+        <w:t>}}</w:t>
+      </w:r>
+      <w:r>
+        <w:rPr>
+          <w:rFonts w:ascii="Calibri" w:eastAsia="Aptos" w:hAnsi="Calibri" w:cs="Calibri"/>
+          <w:sz w:val="18"/>
+          <w:szCs w:val="18"/>
+          <w:lang w:eastAsia="en-US"/>
+        </w:rPr>
+        <w:t xml:space="preserve">                                </w:t>
+      </w:r>
+      <w:r>
+        <w:rPr>
+          <w:rFonts w:ascii="Calibri" w:eastAsia="Aptos" w:hAnsi="Calibri" w:cs="Calibri"/>
+          <w:sz w:val="18"/>
+          <w:szCs w:val="18"/>
+          <w:lang w:eastAsia="en-US"/>
+        </w:rPr>
+        <w:t>Naturalidade: {{naturalidade}}</w:t>
+      </w:r>
+      <w:r>
+        <w:rPr>
+          <w:rFonts w:ascii="Calibri" w:eastAsia="Aptos" w:hAnsi="Calibri" w:cs="Calibri"/>
+          <w:sz w:val="18"/>
+          <w:szCs w:val="18"/>
+          <w:lang w:eastAsia="en-US"/>
+        </w:rPr>
+        <w:br/>
+      </w:r>
+      <w:r>
+        <w:rPr>
+          <w:rFonts w:ascii="Calibri" w:eastAsia="Aptos" w:hAnsi="Calibri" w:cs="Calibri"/>
+          <w:sz w:val="18"/>
+          <w:szCs w:val="18"/>
+          <w:lang w:eastAsia="en-US"/>
+        </w:rPr>
+        <w:t>Nacionalidade: {{nacionalidade}}</w:t>
+      </w:r>
+      <w:r>
+        <w:rPr>
+          <w:rFonts w:ascii="Calibri" w:eastAsia="Aptos" w:hAnsi="Calibri" w:cs="Calibri"/>
+          <w:sz w:val="18"/>
+          <w:szCs w:val="18"/>
+          <w:lang w:eastAsia="en-US"/>
+        </w:rPr>
+        <w:t xml:space="preserve">                          </w:t>
+      </w:r>
+      <w:r>
+        <w:rPr>
+          <w:rFonts w:ascii="Calibri" w:eastAsia="Aptos" w:hAnsi="Calibri" w:cs="Calibri"/>
+          <w:sz w:val="18"/>
+          <w:szCs w:val="18"/>
+          <w:lang w:eastAsia="en-US"/>
+        </w:rPr>
+        <w:t>Endereço Residencial: {{</w:t>
+      </w:r>
+      <w:proofErr w:type="spellStart"/>
+      <w:r>
+        <w:rPr>
+          <w:rFonts w:ascii="Calibri" w:eastAsia="Aptos" w:hAnsi="Calibri" w:cs="Calibri"/>
+          <w:sz w:val="18"/>
+          <w:szCs w:val="18"/>
+          <w:lang w:eastAsia="en-US"/>
+        </w:rPr>
+        <w:t>logradouro_endereco</w:t>
+      </w:r>
+      <w:proofErr w:type="spellEnd"/>
+      <w:r>
+        <w:rPr>
+          <w:rFonts w:ascii="Calibri" w:eastAsia="Aptos" w:hAnsi="Calibri" w:cs="Calibri"/>
+          <w:sz w:val="18"/>
+          <w:szCs w:val="18"/>
+          <w:lang w:eastAsia="en-US"/>
+        </w:rPr>
+        <w:t>}}</w:t>
+      </w:r>
+      <w:r>
+        <w:rPr>
+          <w:rFonts w:ascii="Calibri" w:eastAsia="Aptos" w:hAnsi="Calibri" w:cs="Calibri"/>
+          <w:sz w:val="18"/>
+          <w:szCs w:val="18"/>
+          <w:lang w:eastAsia="en-US"/>
+        </w:rPr>
+        <w:t xml:space="preserve">                     </w:t>
+      </w:r>
+      <w:r>
+        <w:rPr>
+          <w:rFonts w:ascii="Calibri" w:eastAsia="Aptos" w:hAnsi="Calibri" w:cs="Calibri"/>
+          <w:sz w:val="18"/>
+          <w:szCs w:val="18"/>
+          <w:lang w:eastAsia="en-US"/>
+        </w:rPr>
+        <w:t>Número:{{</w:t>
+      </w:r>
+      <w:proofErr w:type="spellStart"/>
+      <w:r>
+        <w:rPr>
+          <w:rFonts w:ascii="Calibri" w:eastAsia="Aptos" w:hAnsi="Calibri" w:cs="Calibri"/>
+          <w:sz w:val="18"/>
+          <w:szCs w:val="18"/>
+          <w:lang w:eastAsia="en-US"/>
+        </w:rPr>
+        <w:t>logradouro_numero</w:t>
+      </w:r>
+      <w:proofErr w:type="spellEnd"/>
+      <w:r>
+        <w:rPr>
+          <w:rFonts w:ascii="Calibri" w:eastAsia="Aptos" w:hAnsi="Calibri" w:cs="Calibri"/>
+          <w:sz w:val="18"/>
+          <w:szCs w:val="18"/>
+          <w:lang w:eastAsia="en-US"/>
+        </w:rPr>
+        <w:t>}}</w:t>
+      </w:r>
+      <w:r>
+        <w:rPr>
+          <w:rFonts w:ascii="Calibri" w:eastAsia="Aptos" w:hAnsi="Calibri" w:cs="Calibri"/>
+          <w:sz w:val="18"/>
+          <w:szCs w:val="18"/>
+          <w:lang w:eastAsia="en-US"/>
+        </w:rPr>
+        <w:t xml:space="preserve">                           </w:t>
+      </w:r>
+      <w:r>
+        <w:rPr>
+          <w:rFonts w:ascii="Calibri" w:eastAsia="Aptos" w:hAnsi="Calibri" w:cs="Calibri"/>
+          <w:sz w:val="18"/>
+          <w:szCs w:val="18"/>
+          <w:lang w:eastAsia="en-US"/>
+        </w:rPr>
+        <w:t>Complemento: {{</w:t>
+      </w:r>
+      <w:proofErr w:type="spellStart"/>
+      <w:r>
+        <w:rPr>
+          <w:rFonts w:ascii="Calibri" w:eastAsia="Aptos" w:hAnsi="Calibri" w:cs="Calibri"/>
+          <w:sz w:val="18"/>
+          <w:szCs w:val="18"/>
+          <w:lang w:eastAsia="en-US"/>
+        </w:rPr>
+        <w:t>logradouro_complemento</w:t>
+      </w:r>
+      <w:proofErr w:type="spellEnd"/>
+      <w:r>
+        <w:rPr>
+          <w:rFonts w:ascii="Calibri" w:eastAsia="Aptos" w:hAnsi="Calibri" w:cs="Calibri"/>
+          <w:sz w:val="18"/>
+          <w:szCs w:val="18"/>
+          <w:lang w:eastAsia="en-US"/>
+        </w:rPr>
+        <w:t>}}</w:t>
+      </w:r>
+      <w:r>
+        <w:rPr>
+          <w:rFonts w:ascii="Calibri" w:eastAsia="Aptos" w:hAnsi="Calibri" w:cs="Calibri"/>
+          <w:sz w:val="18"/>
+          <w:szCs w:val="18"/>
+          <w:lang w:eastAsia="en-US"/>
+        </w:rPr>
+        <w:br/>
+      </w:r>
+      <w:r>
+        <w:rPr>
+          <w:rFonts w:ascii="Calibri" w:eastAsia="Aptos" w:hAnsi="Calibri" w:cs="Calibri"/>
+          <w:sz w:val="18"/>
+          <w:szCs w:val="18"/>
+          <w:lang w:eastAsia="en-US"/>
+        </w:rPr>
+        <w:t>(DDD) Celular: {{whatsapp}}</w:t>
+      </w:r>
+      <w:r>
+        <w:rPr>
+          <w:rFonts w:ascii="Calibri" w:eastAsia="Aptos" w:hAnsi="Calibri" w:cs="Calibri"/>
+          <w:sz w:val="18"/>
+          <w:szCs w:val="18"/>
+          <w:lang w:eastAsia="en-US"/>
+        </w:rPr>
+        <w:t xml:space="preserve">                                   </w:t>
+      </w:r>
+      <w:r>
+        <w:rPr>
+          <w:rFonts w:ascii="Calibri" w:eastAsia="Aptos" w:hAnsi="Calibri" w:cs="Calibri"/>
+          <w:sz w:val="18"/>
+          <w:szCs w:val="18"/>
+          <w:lang w:eastAsia="en-US"/>
+        </w:rPr>
+        <w:t>Bairro: {{</w:t>
+      </w:r>
+      <w:proofErr w:type="spellStart"/>
+      <w:r>
+        <w:rPr>
+          <w:rFonts w:ascii="Calibri" w:eastAsia="Aptos" w:hAnsi="Calibri" w:cs="Calibri"/>
+          <w:sz w:val="18"/>
+          <w:szCs w:val="18"/>
+          <w:lang w:eastAsia="en-US"/>
+        </w:rPr>
+        <w:t>logradouro_bairro</w:t>
+      </w:r>
+      <w:proofErr w:type="spellEnd"/>
+      <w:r>
+        <w:rPr>
+          <w:rFonts w:ascii="Calibri" w:eastAsia="Aptos" w:hAnsi="Calibri" w:cs="Calibri"/>
+          <w:sz w:val="18"/>
+          <w:szCs w:val="18"/>
+          <w:lang w:eastAsia="en-US"/>
+        </w:rPr>
+        <w:t>}}</w:t>
+      </w:r>
+      <w:r>
+        <w:rPr>
+          <w:rFonts w:ascii="Calibri" w:eastAsia="Aptos" w:hAnsi="Calibri" w:cs="Calibri"/>
           <w:sz w:val="18"/>
           <w:szCs w:val="18"/>
           <w:lang w:eastAsia="en-US"/>
@@ -5744,7 +6230,7 @@
           <w:szCs w:val="18"/>
           <w:lang w:eastAsia="en-US"/>
         </w:rPr>
-        <w:t xml:space="preserve">], pessoa jurídica de direito privado, inscrita no CNPJ sob o nº [--],, com sede na </w:t>
+        <w:t>Cidade: {{</w:t>
       </w:r>
       <w:proofErr w:type="spellStart"/>
       <w:r>
@@ -5754,7 +6240,7 @@
           <w:szCs w:val="18"/>
           <w:lang w:eastAsia="en-US"/>
         </w:rPr>
-        <w:t>ua</w:t>
+        <w:t>logradouro_cidade</w:t>
       </w:r>
       <w:proofErr w:type="spellEnd"/>
       <w:r>
@@ -5764,7 +6250,25 @@
           <w:szCs w:val="18"/>
           <w:lang w:eastAsia="en-US"/>
         </w:rPr>
-        <w:t xml:space="preserve">/Alameda/Avenida </w:t>
+        <w:t>}}</w:t>
+      </w:r>
+      <w:r>
+        <w:rPr>
+          <w:rFonts w:ascii="Calibri" w:eastAsia="Aptos" w:hAnsi="Calibri" w:cs="Calibri"/>
+          <w:sz w:val="18"/>
+          <w:szCs w:val="18"/>
+          <w:lang w:eastAsia="en-US"/>
+        </w:rPr>
+        <w:br/>
+      </w:r>
+      <w:r>
+        <w:rPr>
+          <w:rFonts w:ascii="Calibri" w:eastAsia="Aptos" w:hAnsi="Calibri" w:cs="Calibri"/>
+          <w:sz w:val="18"/>
+          <w:szCs w:val="18"/>
+          <w:lang w:eastAsia="en-US"/>
+        </w:rPr>
+        <w:t>Estado: {{</w:t>
       </w:r>
       <w:proofErr w:type="spellStart"/>
       <w:r>
@@ -5774,7 +6278,7 @@
           <w:szCs w:val="18"/>
           <w:lang w:eastAsia="en-US"/>
         </w:rPr>
-        <w:t>Av</w:t>
+        <w:t>logradouro_uf</w:t>
       </w:r>
       <w:proofErr w:type="spellEnd"/>
       <w:r>
@@ -5784,1821 +6288,184 @@
           <w:szCs w:val="18"/>
           <w:lang w:eastAsia="en-US"/>
         </w:rPr>
-        <w:t xml:space="preserve"> Jose Silva de Azevedo Neto, nº </w:t>
-      </w:r>
-      <w:r>
-        <w:rPr>
-          <w:rFonts w:ascii="Calibri" w:eastAsia="Aptos" w:hAnsi="Calibri" w:cs="Calibri"/>
-          <w:sz w:val="18"/>
-          <w:szCs w:val="18"/>
-          <w:lang w:val="pt-PT" w:eastAsia="en-US"/>
-        </w:rPr>
-        <w:t>00200</w:t>
-      </w:r>
-      <w:r>
-        <w:rPr>
-          <w:rFonts w:ascii="Calibri" w:eastAsia="Aptos" w:hAnsi="Calibri" w:cs="Calibri"/>
-          <w:sz w:val="18"/>
-          <w:szCs w:val="18"/>
-          <w:lang w:eastAsia="en-US"/>
-        </w:rPr>
-        <w:t>, Complemento BL 005 Loja 0103, no Município de Rio de janeiro, Estado Rio de Janeiro, CEP 22.775-056,doravante denominada simplesmente “</w:t>
-      </w:r>
-      <w:r>
-        <w:rPr>
-          <w:rFonts w:ascii="Calibri" w:eastAsia="Aptos" w:hAnsi="Calibri" w:cs="Calibri"/>
-          <w:b/>
-          <w:bCs/>
-          <w:sz w:val="18"/>
-          <w:szCs w:val="18"/>
-          <w:lang w:eastAsia="en-US"/>
-        </w:rPr>
-        <w:t>Instituição Financeira</w:t>
-      </w:r>
-      <w:r>
-        <w:rPr>
-          <w:rFonts w:ascii="Calibri" w:eastAsia="Aptos" w:hAnsi="Calibri" w:cs="Calibri"/>
-          <w:sz w:val="18"/>
-          <w:szCs w:val="18"/>
-          <w:lang w:eastAsia="en-US"/>
-        </w:rPr>
-        <w:t xml:space="preserve">”, apresenta à pessoa física abaixo qualificada </w:t>
-      </w:r>
-      <w:r>
-        <w:rPr>
-          <w:rFonts w:ascii="Calibri" w:eastAsia="Aptos" w:hAnsi="Calibri" w:cs="Calibri"/>
-          <w:b/>
-          <w:bCs/>
-          <w:sz w:val="18"/>
-          <w:szCs w:val="18"/>
-          <w:lang w:eastAsia="en-US"/>
-        </w:rPr>
-        <w:t>(“Cliente”),</w:t>
-      </w:r>
-      <w:r>
-        <w:rPr>
-          <w:rFonts w:ascii="Calibri" w:eastAsia="Aptos" w:hAnsi="Calibri" w:cs="Calibri"/>
-          <w:sz w:val="18"/>
-          <w:szCs w:val="18"/>
-          <w:lang w:eastAsia="en-US"/>
-        </w:rPr>
-        <w:t xml:space="preserve"> conforme solicitado, a presente Proposta de Operação de Crédito – Cartão de Crédito Consignado – Saque Parcelado (“</w:t>
-      </w:r>
-      <w:r>
-        <w:rPr>
-          <w:rFonts w:ascii="Calibri" w:eastAsia="Aptos" w:hAnsi="Calibri" w:cs="Calibri"/>
-          <w:b/>
-          <w:bCs/>
-          <w:sz w:val="18"/>
-          <w:szCs w:val="18"/>
-          <w:lang w:eastAsia="en-US"/>
-        </w:rPr>
-        <w:t xml:space="preserve">Proposta”), </w:t>
-      </w:r>
-      <w:r>
-        <w:rPr>
-          <w:rFonts w:ascii="Calibri" w:eastAsia="Aptos" w:hAnsi="Calibri" w:cs="Calibri"/>
-          <w:sz w:val="18"/>
-          <w:szCs w:val="18"/>
-          <w:lang w:eastAsia="en-US"/>
-        </w:rPr>
-        <w:t>com as condições e caraterísticas descritas nas cláusulas abaixo:</w:t>
+        <w:t>}}</w:t>
+      </w:r>
+      <w:r>
+        <w:rPr>
+          <w:rFonts w:ascii="Calibri" w:eastAsia="Aptos" w:hAnsi="Calibri" w:cs="Calibri"/>
+          <w:sz w:val="18"/>
+          <w:szCs w:val="18"/>
+          <w:lang w:eastAsia="en-US"/>
+        </w:rPr>
+        <w:t xml:space="preserve">                                       </w:t>
+      </w:r>
+      <w:r>
+        <w:rPr>
+          <w:rFonts w:ascii="Calibri" w:eastAsia="Aptos" w:hAnsi="Calibri" w:cs="Calibri"/>
+          <w:sz w:val="18"/>
+          <w:szCs w:val="18"/>
+          <w:lang w:eastAsia="en-US"/>
+        </w:rPr>
+        <w:t>CEP: {{</w:t>
+      </w:r>
+      <w:proofErr w:type="spellStart"/>
+      <w:r>
+        <w:rPr>
+          <w:rFonts w:ascii="Calibri" w:eastAsia="Aptos" w:hAnsi="Calibri" w:cs="Calibri"/>
+          <w:sz w:val="18"/>
+          <w:szCs w:val="18"/>
+          <w:lang w:eastAsia="en-US"/>
+        </w:rPr>
+        <w:t>logradouro_cep</w:t>
+      </w:r>
+      <w:proofErr w:type="spellEnd"/>
+      <w:r>
+        <w:rPr>
+          <w:rFonts w:ascii="Calibri" w:eastAsia="Aptos" w:hAnsi="Calibri" w:cs="Calibri"/>
+          <w:sz w:val="18"/>
+          <w:szCs w:val="18"/>
+          <w:lang w:eastAsia="en-US"/>
+        </w:rPr>
+        <w:t>}}</w:t>
+      </w:r>
+      <w:r>
+        <w:rPr>
+          <w:rFonts w:ascii="Calibri" w:eastAsia="Aptos" w:hAnsi="Calibri" w:cs="Calibri"/>
+          <w:sz w:val="18"/>
+          <w:szCs w:val="18"/>
+          <w:lang w:eastAsia="en-US"/>
+        </w:rPr>
+        <w:t xml:space="preserve">           </w:t>
+      </w:r>
+      <w:r>
+        <w:rPr>
+          <w:rFonts w:ascii="Calibri" w:eastAsia="Aptos" w:hAnsi="Calibri" w:cs="Calibri"/>
+          <w:sz w:val="18"/>
+          <w:szCs w:val="18"/>
+          <w:lang w:eastAsia="en-US"/>
+        </w:rPr>
+        <w:t>Email: {{</w:t>
+      </w:r>
+      <w:proofErr w:type="spellStart"/>
+      <w:r>
+        <w:rPr>
+          <w:rFonts w:ascii="Calibri" w:eastAsia="Aptos" w:hAnsi="Calibri" w:cs="Calibri"/>
+          <w:sz w:val="18"/>
+          <w:szCs w:val="18"/>
+          <w:lang w:eastAsia="en-US"/>
+        </w:rPr>
+        <w:t>email</w:t>
+      </w:r>
+      <w:proofErr w:type="spellEnd"/>
+      <w:r>
+        <w:rPr>
+          <w:rFonts w:ascii="Calibri" w:eastAsia="Aptos" w:hAnsi="Calibri" w:cs="Calibri"/>
+          <w:sz w:val="18"/>
+          <w:szCs w:val="18"/>
+          <w:lang w:eastAsia="en-US"/>
+        </w:rPr>
+        <w:t>}}</w:t>
       </w:r>
     </w:p>
-    <w:tbl>
-      <w:tblPr>
-        <w:tblpPr w:leftFromText="141" w:rightFromText="141" w:vertAnchor="page" w:horzAnchor="margin" w:tblpX="-567" w:tblpY="5791"/>
-        <w:tblW w:w="10206" w:type="dxa"/>
-        <w:tblLayout w:type="fixed"/>
-        <w:tblCellMar>
-          <w:left w:w="70" w:type="dxa"/>
-          <w:right w:w="70" w:type="dxa"/>
-        </w:tblCellMar>
-        <w:tblLook w:val="04A0" w:firstRow="1" w:lastRow="0" w:firstColumn="1" w:lastColumn="0" w:noHBand="0" w:noVBand="1"/>
-      </w:tblPr>
-      <w:tblGrid>
-        <w:gridCol w:w="3544"/>
-        <w:gridCol w:w="2201"/>
-        <w:gridCol w:w="492"/>
-        <w:gridCol w:w="3969"/>
-      </w:tblGrid>
-      <w:tr>
-        <w:trPr>
-          <w:trHeight w:val="659"/>
-        </w:trPr>
-        <w:tc>
-          <w:tcPr>
-            <w:tcW w:w="5745" w:type="dxa"/>
-            <w:gridSpan w:val="2"/>
-            <w:tcBorders>
-              <w:top w:val="nil"/>
-              <w:left w:val="nil"/>
-              <w:bottom w:val="nil"/>
-              <w:right w:val="nil"/>
-            </w:tcBorders>
-            <w:noWrap/>
-            <w:vAlign w:val="bottom"/>
-            <w:hideMark/>
-          </w:tcPr>
-          <w:p>
-            <w:pPr>
-              <w:rPr>
-                <w:rFonts w:ascii="Calibri" w:hAnsi="Calibri" w:cs="Calibri"/>
-                <w:b/>
-                <w:bCs/>
-                <w:color w:val="000000"/>
-                <w:sz w:val="18"/>
-                <w:szCs w:val="18"/>
-              </w:rPr>
-            </w:pPr>
-            <w:r>
-              <w:rPr>
-                <w:rFonts w:ascii="Calibri" w:hAnsi="Calibri" w:cs="Calibri"/>
-                <w:b/>
-                <w:bCs/>
-                <w:color w:val="000000"/>
-                <w:sz w:val="18"/>
-                <w:szCs w:val="18"/>
-              </w:rPr>
-              <w:t xml:space="preserve">CLÁUSULA PRIMEIRA: DADOS PESSOIAIS DO(A) CLIENTE (EMITENTE/ADERENTE) </w:t>
-            </w:r>
-          </w:p>
-        </w:tc>
-        <w:tc>
-          <w:tcPr>
-            <w:tcW w:w="492" w:type="dxa"/>
-            <w:tcBorders>
-              <w:top w:val="nil"/>
-              <w:left w:val="nil"/>
-              <w:bottom w:val="nil"/>
-              <w:right w:val="nil"/>
-            </w:tcBorders>
-            <w:noWrap/>
-            <w:vAlign w:val="bottom"/>
-            <w:hideMark/>
-          </w:tcPr>
-          <w:p>
-            <w:pPr>
-              <w:rPr>
-                <w:rFonts w:ascii="Calibri" w:hAnsi="Calibri" w:cs="Calibri"/>
-                <w:b/>
-                <w:bCs/>
-                <w:color w:val="000000"/>
-                <w:sz w:val="18"/>
-                <w:szCs w:val="18"/>
-              </w:rPr>
-            </w:pPr>
-          </w:p>
-        </w:tc>
-        <w:tc>
-          <w:tcPr>
-            <w:tcW w:w="3969" w:type="dxa"/>
-            <w:tcBorders>
-              <w:top w:val="nil"/>
-              <w:left w:val="nil"/>
-              <w:bottom w:val="nil"/>
-              <w:right w:val="nil"/>
-            </w:tcBorders>
-            <w:noWrap/>
-            <w:vAlign w:val="bottom"/>
-            <w:hideMark/>
-          </w:tcPr>
-          <w:p>
-            <w:pPr>
-              <w:rPr>
-                <w:rFonts w:ascii="Calibri" w:hAnsi="Calibri" w:cs="Calibri"/>
-                <w:sz w:val="18"/>
-                <w:szCs w:val="18"/>
-              </w:rPr>
-            </w:pPr>
-          </w:p>
-        </w:tc>
-      </w:tr>
-      <w:tr>
-        <w:trPr>
-          <w:trHeight w:val="659"/>
-        </w:trPr>
-        <w:tc>
-          <w:tcPr>
-            <w:tcW w:w="3544" w:type="dxa"/>
-            <w:tcBorders>
-              <w:top w:val="single" w:sz="8" w:space="0" w:color="A6A6A6"/>
-              <w:left w:val="single" w:sz="8" w:space="0" w:color="A6A6A6"/>
-              <w:bottom w:val="single" w:sz="4" w:space="0" w:color="A6A6A6"/>
-              <w:right w:val="single" w:sz="4" w:space="0" w:color="A6A6A6"/>
-            </w:tcBorders>
-            <w:noWrap/>
-            <w:hideMark/>
-          </w:tcPr>
-          <w:p>
-            <w:pPr>
-              <w:rPr>
-                <w:rFonts w:ascii="Calibri" w:hAnsi="Calibri" w:cs="Calibri"/>
-                <w:color w:val="000000"/>
-                <w:sz w:val="18"/>
-                <w:szCs w:val="18"/>
-              </w:rPr>
-            </w:pPr>
-            <w:r>
-              <w:rPr>
-                <w:rFonts w:ascii="Calibri" w:hAnsi="Calibri" w:cs="Calibri"/>
-                <w:color w:val="000000"/>
-                <w:sz w:val="18"/>
-                <w:szCs w:val="18"/>
-              </w:rPr>
-              <w:t>Nome Completo</w:t>
-            </w:r>
-          </w:p>
-          <w:p>
-            <w:pPr>
-              <w:rPr>
-                <w:rFonts w:ascii="Calibri" w:hAnsi="Calibri" w:cs="Calibri"/>
-                <w:color w:val="000000"/>
-                <w:sz w:val="18"/>
-                <w:szCs w:val="18"/>
-              </w:rPr>
-            </w:pPr>
-            <w:r>
-              <w:rPr>
-                <w:rFonts w:ascii="Calibri" w:eastAsia="Aptos" w:hAnsi="Calibri" w:cs="Calibri"/>
-                <w:sz w:val="18"/>
-                <w:szCs w:val="18"/>
-                <w:lang w:eastAsia="en-US"/>
-              </w:rPr>
-              <w:t>{{nome}}</w:t>
-            </w:r>
-          </w:p>
-        </w:tc>
-        <w:tc>
-          <w:tcPr>
-            <w:tcW w:w="2693" w:type="dxa"/>
-            <w:gridSpan w:val="2"/>
-            <w:tcBorders>
-              <w:top w:val="single" w:sz="8" w:space="0" w:color="A6A6A6"/>
-              <w:left w:val="nil"/>
-              <w:bottom w:val="single" w:sz="4" w:space="0" w:color="A6A6A6"/>
-              <w:right w:val="single" w:sz="4" w:space="0" w:color="A6A6A6"/>
-            </w:tcBorders>
-            <w:noWrap/>
-            <w:hideMark/>
-          </w:tcPr>
-          <w:p>
-            <w:pPr>
-              <w:rPr>
-                <w:rFonts w:ascii="Calibri" w:hAnsi="Calibri" w:cs="Calibri"/>
-                <w:color w:val="000000"/>
-                <w:sz w:val="18"/>
-                <w:szCs w:val="18"/>
-              </w:rPr>
-            </w:pPr>
-            <w:r>
-              <w:rPr>
-                <w:rFonts w:ascii="Calibri" w:hAnsi="Calibri" w:cs="Calibri"/>
-                <w:color w:val="000000"/>
-                <w:sz w:val="18"/>
-                <w:szCs w:val="18"/>
-              </w:rPr>
-              <w:t xml:space="preserve">CPF </w:t>
-            </w:r>
-          </w:p>
-          <w:p>
-            <w:pPr>
-              <w:rPr>
-                <w:rFonts w:ascii="Calibri" w:hAnsi="Calibri" w:cs="Calibri"/>
-                <w:color w:val="000000"/>
-                <w:sz w:val="18"/>
-                <w:szCs w:val="18"/>
-              </w:rPr>
-            </w:pPr>
-            <w:r>
-              <w:rPr>
-                <w:rFonts w:ascii="Calibri" w:eastAsia="Aptos" w:hAnsi="Calibri" w:cs="Calibri"/>
-                <w:sz w:val="18"/>
-                <w:szCs w:val="18"/>
-                <w:lang w:eastAsia="en-US"/>
-              </w:rPr>
-              <w:t>{{</w:t>
-            </w:r>
-            <w:proofErr w:type="spellStart"/>
-            <w:r>
-              <w:rPr>
-                <w:rFonts w:ascii="Calibri" w:eastAsia="Aptos" w:hAnsi="Calibri" w:cs="Calibri"/>
-                <w:sz w:val="18"/>
-                <w:szCs w:val="18"/>
-                <w:lang w:eastAsia="en-US"/>
-              </w:rPr>
-              <w:t>cpf</w:t>
-            </w:r>
-            <w:proofErr w:type="spellEnd"/>
-            <w:r>
-              <w:rPr>
-                <w:rFonts w:ascii="Calibri" w:eastAsia="Aptos" w:hAnsi="Calibri" w:cs="Calibri"/>
-                <w:sz w:val="18"/>
-                <w:szCs w:val="18"/>
-                <w:lang w:eastAsia="en-US"/>
-              </w:rPr>
-              <w:t>}}</w:t>
-            </w:r>
-          </w:p>
-        </w:tc>
-        <w:tc>
-          <w:tcPr>
-            <w:tcW w:w="3969" w:type="dxa"/>
-            <w:tcBorders>
-              <w:top w:val="single" w:sz="8" w:space="0" w:color="A6A6A6"/>
-              <w:left w:val="nil"/>
-              <w:bottom w:val="single" w:sz="4" w:space="0" w:color="A6A6A6"/>
-              <w:right w:val="single" w:sz="8" w:space="0" w:color="A6A6A6"/>
-            </w:tcBorders>
-            <w:noWrap/>
-            <w:hideMark/>
-          </w:tcPr>
-          <w:p>
-            <w:pPr>
-              <w:rPr>
-                <w:rFonts w:ascii="Calibri" w:hAnsi="Calibri" w:cs="Calibri"/>
-                <w:color w:val="000000"/>
-                <w:sz w:val="18"/>
-                <w:szCs w:val="18"/>
-              </w:rPr>
-            </w:pPr>
-            <w:r>
-              <w:rPr>
-                <w:rFonts w:ascii="Calibri" w:hAnsi="Calibri" w:cs="Calibri"/>
-                <w:color w:val="000000"/>
-                <w:sz w:val="18"/>
-                <w:szCs w:val="18"/>
-              </w:rPr>
-              <w:t xml:space="preserve">Data de Nascimento </w:t>
-            </w:r>
-            <w:r>
-              <w:rPr>
-                <w:rFonts w:ascii="Calibri" w:eastAsia="Aptos" w:hAnsi="Calibri" w:cs="Calibri"/>
-                <w:sz w:val="18"/>
-                <w:szCs w:val="18"/>
-                <w:lang w:eastAsia="en-US"/>
-              </w:rPr>
-              <w:t>{{nascimento}}</w:t>
-            </w:r>
-          </w:p>
-        </w:tc>
-      </w:tr>
-      <w:tr>
-        <w:trPr>
-          <w:trHeight w:val="659"/>
-        </w:trPr>
-        <w:tc>
-          <w:tcPr>
-            <w:tcW w:w="3544" w:type="dxa"/>
-            <w:tcBorders>
-              <w:top w:val="nil"/>
-              <w:left w:val="single" w:sz="8" w:space="0" w:color="A6A6A6"/>
-              <w:bottom w:val="single" w:sz="4" w:space="0" w:color="A6A6A6"/>
-              <w:right w:val="single" w:sz="4" w:space="0" w:color="A6A6A6"/>
-            </w:tcBorders>
-            <w:noWrap/>
-            <w:hideMark/>
-          </w:tcPr>
-          <w:p>
-            <w:pPr>
-              <w:rPr>
-                <w:rFonts w:ascii="Calibri" w:hAnsi="Calibri" w:cs="Calibri"/>
-                <w:color w:val="000000"/>
-                <w:sz w:val="18"/>
-                <w:szCs w:val="18"/>
-              </w:rPr>
-            </w:pPr>
-            <w:r>
-              <w:rPr>
-                <w:rFonts w:ascii="Calibri" w:hAnsi="Calibri" w:cs="Calibri"/>
-                <w:color w:val="000000"/>
-                <w:sz w:val="18"/>
-                <w:szCs w:val="18"/>
-              </w:rPr>
-              <w:t>RG</w:t>
-            </w:r>
-          </w:p>
-          <w:p>
-            <w:pPr>
-              <w:rPr>
-                <w:rFonts w:ascii="Calibri" w:hAnsi="Calibri" w:cs="Calibri"/>
-                <w:color w:val="000000"/>
-                <w:sz w:val="18"/>
-                <w:szCs w:val="18"/>
-              </w:rPr>
-            </w:pPr>
-            <w:r>
-              <w:rPr>
-                <w:rFonts w:ascii="Calibri" w:eastAsia="Aptos" w:hAnsi="Calibri" w:cs="Calibri"/>
-                <w:sz w:val="18"/>
-                <w:szCs w:val="18"/>
-                <w:lang w:eastAsia="en-US"/>
-              </w:rPr>
-              <w:t>{{</w:t>
-            </w:r>
-            <w:proofErr w:type="spellStart"/>
-            <w:r>
-              <w:rPr>
-                <w:rFonts w:ascii="Calibri" w:eastAsia="Aptos" w:hAnsi="Calibri" w:cs="Calibri"/>
-                <w:sz w:val="18"/>
-                <w:szCs w:val="18"/>
-                <w:lang w:eastAsia="en-US"/>
-              </w:rPr>
-              <w:t>rg</w:t>
-            </w:r>
-            <w:proofErr w:type="spellEnd"/>
-            <w:r>
-              <w:rPr>
-                <w:rFonts w:ascii="Calibri" w:eastAsia="Aptos" w:hAnsi="Calibri" w:cs="Calibri"/>
-                <w:sz w:val="18"/>
-                <w:szCs w:val="18"/>
-                <w:lang w:eastAsia="en-US"/>
-              </w:rPr>
-              <w:t>}}</w:t>
-            </w:r>
-          </w:p>
-        </w:tc>
-        <w:tc>
-          <w:tcPr>
-            <w:tcW w:w="2693" w:type="dxa"/>
-            <w:gridSpan w:val="2"/>
-            <w:tcBorders>
-              <w:top w:val="nil"/>
-              <w:left w:val="nil"/>
-              <w:bottom w:val="single" w:sz="4" w:space="0" w:color="A6A6A6"/>
-              <w:right w:val="single" w:sz="4" w:space="0" w:color="A6A6A6"/>
-            </w:tcBorders>
-            <w:noWrap/>
-            <w:hideMark/>
-          </w:tcPr>
-          <w:p>
-            <w:pPr>
-              <w:rPr>
-                <w:rFonts w:ascii="Calibri" w:hAnsi="Calibri" w:cs="Calibri"/>
-                <w:color w:val="000000"/>
-                <w:sz w:val="18"/>
-                <w:szCs w:val="18"/>
-              </w:rPr>
-            </w:pPr>
-            <w:r>
-              <w:rPr>
-                <w:rFonts w:ascii="Calibri" w:hAnsi="Calibri" w:cs="Calibri"/>
-                <w:color w:val="000000"/>
-                <w:sz w:val="18"/>
-                <w:szCs w:val="18"/>
-              </w:rPr>
-              <w:t xml:space="preserve">Órgão </w:t>
-            </w:r>
-            <w:proofErr w:type="spellStart"/>
-            <w:r>
-              <w:rPr>
-                <w:rFonts w:ascii="Calibri" w:hAnsi="Calibri" w:cs="Calibri"/>
-                <w:color w:val="000000"/>
-                <w:sz w:val="18"/>
-                <w:szCs w:val="18"/>
-              </w:rPr>
-              <w:t>Expeditor</w:t>
-            </w:r>
-            <w:proofErr w:type="spellEnd"/>
-            <w:r>
-              <w:rPr>
-                <w:rFonts w:ascii="Calibri" w:hAnsi="Calibri" w:cs="Calibri"/>
-                <w:color w:val="000000"/>
-                <w:sz w:val="18"/>
-                <w:szCs w:val="18"/>
-              </w:rPr>
-              <w:t xml:space="preserve"> </w:t>
-            </w:r>
-          </w:p>
-        </w:tc>
-        <w:tc>
-          <w:tcPr>
-            <w:tcW w:w="3969" w:type="dxa"/>
-            <w:tcBorders>
-              <w:top w:val="nil"/>
-              <w:left w:val="nil"/>
-              <w:bottom w:val="single" w:sz="4" w:space="0" w:color="A6A6A6"/>
-              <w:right w:val="single" w:sz="8" w:space="0" w:color="A6A6A6"/>
-            </w:tcBorders>
-            <w:noWrap/>
-            <w:hideMark/>
-          </w:tcPr>
-          <w:p>
-            <w:pPr>
-              <w:rPr>
-                <w:rFonts w:ascii="Calibri" w:hAnsi="Calibri" w:cs="Calibri"/>
-                <w:color w:val="000000"/>
-                <w:sz w:val="18"/>
-                <w:szCs w:val="18"/>
-              </w:rPr>
-            </w:pPr>
-            <w:r>
-              <w:rPr>
-                <w:rFonts w:ascii="Calibri" w:hAnsi="Calibri" w:cs="Calibri"/>
-                <w:color w:val="000000"/>
-                <w:sz w:val="18"/>
-                <w:szCs w:val="18"/>
-              </w:rPr>
-              <w:t xml:space="preserve"> UF </w:t>
-            </w:r>
-          </w:p>
-          <w:p>
-            <w:pPr>
-              <w:rPr>
-                <w:rFonts w:ascii="Calibri" w:hAnsi="Calibri" w:cs="Calibri"/>
-                <w:color w:val="000000"/>
-                <w:sz w:val="18"/>
-                <w:szCs w:val="18"/>
-              </w:rPr>
-            </w:pPr>
-            <w:r>
-              <w:rPr>
-                <w:rFonts w:ascii="Calibri" w:eastAsia="Aptos" w:hAnsi="Calibri" w:cs="Calibri"/>
-                <w:sz w:val="18"/>
-                <w:szCs w:val="18"/>
-                <w:lang w:eastAsia="en-US"/>
-              </w:rPr>
-              <w:t>{{</w:t>
-            </w:r>
-            <w:proofErr w:type="spellStart"/>
-            <w:r>
-              <w:rPr>
-                <w:rFonts w:ascii="Calibri" w:eastAsia="Aptos" w:hAnsi="Calibri" w:cs="Calibri"/>
-                <w:sz w:val="18"/>
-                <w:szCs w:val="18"/>
-                <w:lang w:eastAsia="en-US"/>
-              </w:rPr>
-              <w:t>ufRG</w:t>
-            </w:r>
-            <w:proofErr w:type="spellEnd"/>
-            <w:r>
-              <w:rPr>
-                <w:rFonts w:ascii="Calibri" w:eastAsia="Aptos" w:hAnsi="Calibri" w:cs="Calibri"/>
-                <w:sz w:val="18"/>
-                <w:szCs w:val="18"/>
-                <w:lang w:eastAsia="en-US"/>
-              </w:rPr>
-              <w:t>}}</w:t>
-            </w:r>
-          </w:p>
-        </w:tc>
-      </w:tr>
-      <w:tr>
-        <w:trPr>
-          <w:trHeight w:val="659"/>
-        </w:trPr>
-        <w:tc>
-          <w:tcPr>
-            <w:tcW w:w="3544" w:type="dxa"/>
-            <w:tcBorders>
-              <w:top w:val="nil"/>
-              <w:left w:val="single" w:sz="8" w:space="0" w:color="A6A6A6"/>
-              <w:bottom w:val="single" w:sz="4" w:space="0" w:color="A6A6A6"/>
-              <w:right w:val="single" w:sz="4" w:space="0" w:color="A6A6A6"/>
-            </w:tcBorders>
-            <w:noWrap/>
-            <w:hideMark/>
-          </w:tcPr>
-          <w:p>
-            <w:pPr>
-              <w:rPr>
-                <w:rFonts w:ascii="Calibri" w:hAnsi="Calibri" w:cs="Calibri"/>
-                <w:color w:val="000000"/>
-                <w:sz w:val="18"/>
-                <w:szCs w:val="18"/>
-              </w:rPr>
-            </w:pPr>
-            <w:r>
-              <w:rPr>
-                <w:rFonts w:ascii="Calibri" w:hAnsi="Calibri" w:cs="Calibri"/>
-                <w:color w:val="000000"/>
-                <w:sz w:val="18"/>
-                <w:szCs w:val="18"/>
-              </w:rPr>
-              <w:t>Naturalidade</w:t>
-            </w:r>
-          </w:p>
-          <w:p>
-            <w:pPr>
-              <w:rPr>
-                <w:rFonts w:ascii="Calibri" w:hAnsi="Calibri" w:cs="Calibri"/>
-                <w:color w:val="000000"/>
-                <w:sz w:val="18"/>
-                <w:szCs w:val="18"/>
-              </w:rPr>
-            </w:pPr>
-            <w:r>
-              <w:rPr>
-                <w:rFonts w:ascii="Calibri" w:eastAsia="Aptos" w:hAnsi="Calibri" w:cs="Calibri"/>
-                <w:sz w:val="18"/>
-                <w:szCs w:val="18"/>
-                <w:lang w:eastAsia="en-US"/>
-              </w:rPr>
-              <w:t>{{naturalidade}}</w:t>
-            </w:r>
-          </w:p>
-        </w:tc>
-        <w:tc>
-          <w:tcPr>
-            <w:tcW w:w="2693" w:type="dxa"/>
-            <w:gridSpan w:val="2"/>
-            <w:tcBorders>
-              <w:top w:val="nil"/>
-              <w:left w:val="nil"/>
-              <w:bottom w:val="single" w:sz="4" w:space="0" w:color="A6A6A6"/>
-              <w:right w:val="single" w:sz="4" w:space="0" w:color="A6A6A6"/>
-            </w:tcBorders>
-            <w:noWrap/>
-            <w:hideMark/>
-          </w:tcPr>
-          <w:p>
-            <w:pPr>
-              <w:rPr>
-                <w:rFonts w:ascii="Calibri" w:hAnsi="Calibri" w:cs="Calibri"/>
-                <w:color w:val="000000"/>
-                <w:sz w:val="18"/>
-                <w:szCs w:val="18"/>
-              </w:rPr>
-            </w:pPr>
-            <w:r>
-              <w:rPr>
-                <w:rFonts w:ascii="Calibri" w:hAnsi="Calibri" w:cs="Calibri"/>
-                <w:color w:val="000000"/>
-                <w:sz w:val="18"/>
-                <w:szCs w:val="18"/>
-              </w:rPr>
-              <w:t>Nacionalidade</w:t>
-            </w:r>
-          </w:p>
-          <w:p>
-            <w:pPr>
-              <w:rPr>
-                <w:rFonts w:ascii="Calibri" w:hAnsi="Calibri" w:cs="Calibri"/>
-                <w:color w:val="000000"/>
-                <w:sz w:val="18"/>
-                <w:szCs w:val="18"/>
-              </w:rPr>
-            </w:pPr>
-            <w:r>
-              <w:rPr>
-                <w:rFonts w:ascii="Calibri" w:eastAsia="Aptos" w:hAnsi="Calibri" w:cs="Calibri"/>
-                <w:sz w:val="18"/>
-                <w:szCs w:val="18"/>
-                <w:lang w:eastAsia="en-US"/>
-              </w:rPr>
-              <w:t>{{nacionalidade}}</w:t>
-            </w:r>
-          </w:p>
-        </w:tc>
-        <w:tc>
-          <w:tcPr>
-            <w:tcW w:w="3969" w:type="dxa"/>
-            <w:tcBorders>
-              <w:top w:val="nil"/>
-              <w:left w:val="nil"/>
-              <w:bottom w:val="single" w:sz="4" w:space="0" w:color="A6A6A6"/>
-              <w:right w:val="single" w:sz="8" w:space="0" w:color="A6A6A6"/>
-            </w:tcBorders>
-            <w:noWrap/>
-            <w:hideMark/>
-          </w:tcPr>
-          <w:p>
-            <w:pPr>
-              <w:rPr>
-                <w:rFonts w:ascii="Calibri" w:hAnsi="Calibri" w:cs="Calibri"/>
-                <w:color w:val="000000"/>
-                <w:sz w:val="18"/>
-                <w:szCs w:val="18"/>
-              </w:rPr>
-            </w:pPr>
-            <w:r>
-              <w:rPr>
-                <w:rFonts w:ascii="Calibri" w:hAnsi="Calibri" w:cs="Calibri"/>
-                <w:color w:val="000000"/>
-                <w:sz w:val="18"/>
-                <w:szCs w:val="18"/>
-              </w:rPr>
-              <w:t xml:space="preserve">(DDD) Telefone Residencial </w:t>
-            </w:r>
-          </w:p>
-        </w:tc>
-      </w:tr>
-      <w:tr>
-        <w:trPr>
-          <w:trHeight w:val="659"/>
-        </w:trPr>
-        <w:tc>
-          <w:tcPr>
-            <w:tcW w:w="3544" w:type="dxa"/>
-            <w:tcBorders>
-              <w:top w:val="nil"/>
-              <w:left w:val="single" w:sz="8" w:space="0" w:color="A6A6A6"/>
-              <w:bottom w:val="single" w:sz="4" w:space="0" w:color="A6A6A6"/>
-              <w:right w:val="single" w:sz="4" w:space="0" w:color="A6A6A6"/>
-            </w:tcBorders>
-            <w:noWrap/>
-            <w:hideMark/>
-          </w:tcPr>
-          <w:p>
-            <w:pPr>
-              <w:rPr>
-                <w:rFonts w:ascii="Calibri" w:hAnsi="Calibri" w:cs="Calibri"/>
-                <w:color w:val="000000"/>
-                <w:sz w:val="18"/>
-                <w:szCs w:val="18"/>
-              </w:rPr>
-            </w:pPr>
-            <w:r>
-              <w:rPr>
-                <w:rFonts w:ascii="Calibri" w:hAnsi="Calibri" w:cs="Calibri"/>
-                <w:color w:val="000000"/>
-                <w:sz w:val="18"/>
-                <w:szCs w:val="18"/>
-              </w:rPr>
-              <w:t>Endereço Residencial</w:t>
-            </w:r>
-          </w:p>
-          <w:p>
-            <w:pPr>
-              <w:rPr>
-                <w:rFonts w:ascii="Calibri" w:hAnsi="Calibri" w:cs="Calibri"/>
-                <w:color w:val="000000"/>
-                <w:sz w:val="18"/>
-                <w:szCs w:val="18"/>
-              </w:rPr>
-            </w:pPr>
-            <w:r>
-              <w:rPr>
-                <w:rFonts w:ascii="Calibri" w:eastAsia="Aptos" w:hAnsi="Calibri" w:cs="Calibri"/>
-                <w:sz w:val="18"/>
-                <w:szCs w:val="18"/>
-                <w:lang w:eastAsia="en-US"/>
-              </w:rPr>
-              <w:t>{{</w:t>
-            </w:r>
-            <w:proofErr w:type="spellStart"/>
-            <w:r>
-              <w:rPr>
-                <w:rFonts w:ascii="Calibri" w:eastAsia="Aptos" w:hAnsi="Calibri" w:cs="Calibri"/>
-                <w:sz w:val="18"/>
-                <w:szCs w:val="18"/>
-                <w:lang w:eastAsia="en-US"/>
-              </w:rPr>
-              <w:t>logradouro_endereco</w:t>
-            </w:r>
-            <w:proofErr w:type="spellEnd"/>
-            <w:r>
-              <w:rPr>
-                <w:rFonts w:ascii="Calibri" w:eastAsia="Aptos" w:hAnsi="Calibri" w:cs="Calibri"/>
-                <w:sz w:val="18"/>
-                <w:szCs w:val="18"/>
-                <w:lang w:eastAsia="en-US"/>
-              </w:rPr>
-              <w:t>}}</w:t>
-            </w:r>
-          </w:p>
-        </w:tc>
-        <w:tc>
-          <w:tcPr>
-            <w:tcW w:w="2693" w:type="dxa"/>
-            <w:gridSpan w:val="2"/>
-            <w:tcBorders>
-              <w:top w:val="nil"/>
-              <w:left w:val="nil"/>
-              <w:bottom w:val="single" w:sz="4" w:space="0" w:color="A6A6A6"/>
-              <w:right w:val="single" w:sz="4" w:space="0" w:color="A6A6A6"/>
-            </w:tcBorders>
-            <w:noWrap/>
-            <w:hideMark/>
-          </w:tcPr>
-          <w:p>
-            <w:pPr>
-              <w:rPr>
-                <w:rFonts w:ascii="Calibri" w:hAnsi="Calibri" w:cs="Calibri"/>
-                <w:color w:val="000000"/>
-                <w:sz w:val="18"/>
-                <w:szCs w:val="18"/>
-              </w:rPr>
-            </w:pPr>
-            <w:r>
-              <w:rPr>
-                <w:rFonts w:ascii="Calibri" w:hAnsi="Calibri" w:cs="Calibri"/>
-                <w:color w:val="000000"/>
-                <w:sz w:val="18"/>
-                <w:szCs w:val="18"/>
-              </w:rPr>
-              <w:t>Número</w:t>
-            </w:r>
-          </w:p>
-          <w:p>
-            <w:pPr>
-              <w:rPr>
-                <w:rFonts w:ascii="Calibri" w:hAnsi="Calibri" w:cs="Calibri"/>
-                <w:color w:val="000000"/>
-                <w:sz w:val="18"/>
-                <w:szCs w:val="18"/>
-              </w:rPr>
-            </w:pPr>
-            <w:r>
-              <w:rPr>
-                <w:rFonts w:ascii="Calibri" w:eastAsia="Aptos" w:hAnsi="Calibri" w:cs="Calibri"/>
-                <w:sz w:val="18"/>
-                <w:szCs w:val="18"/>
-                <w:lang w:eastAsia="en-US"/>
-              </w:rPr>
-              <w:t>{{</w:t>
-            </w:r>
-            <w:proofErr w:type="spellStart"/>
-            <w:r>
-              <w:rPr>
-                <w:rFonts w:ascii="Calibri" w:eastAsia="Aptos" w:hAnsi="Calibri" w:cs="Calibri"/>
-                <w:sz w:val="18"/>
-                <w:szCs w:val="18"/>
-                <w:lang w:eastAsia="en-US"/>
-              </w:rPr>
-              <w:t>logradouro_</w:t>
-            </w:r>
-            <w:proofErr w:type="gramStart"/>
-            <w:r>
-              <w:rPr>
-                <w:rFonts w:ascii="Calibri" w:eastAsia="Aptos" w:hAnsi="Calibri" w:cs="Calibri"/>
-                <w:sz w:val="18"/>
-                <w:szCs w:val="18"/>
-                <w:lang w:eastAsia="en-US"/>
-              </w:rPr>
-              <w:t>numero</w:t>
-            </w:r>
-            <w:proofErr w:type="spellEnd"/>
-            <w:proofErr w:type="gramEnd"/>
-            <w:r>
-              <w:rPr>
-                <w:rFonts w:ascii="Calibri" w:eastAsia="Aptos" w:hAnsi="Calibri" w:cs="Calibri"/>
-                <w:sz w:val="18"/>
-                <w:szCs w:val="18"/>
-                <w:lang w:eastAsia="en-US"/>
-              </w:rPr>
-              <w:t>}}</w:t>
-            </w:r>
-          </w:p>
-        </w:tc>
-        <w:tc>
-          <w:tcPr>
-            <w:tcW w:w="3969" w:type="dxa"/>
-            <w:tcBorders>
-              <w:top w:val="nil"/>
-              <w:left w:val="nil"/>
-              <w:bottom w:val="single" w:sz="4" w:space="0" w:color="A6A6A6"/>
-              <w:right w:val="single" w:sz="8" w:space="0" w:color="A6A6A6"/>
-            </w:tcBorders>
-            <w:noWrap/>
-            <w:hideMark/>
-          </w:tcPr>
-          <w:p>
-            <w:pPr>
-              <w:rPr>
-                <w:rFonts w:ascii="Calibri" w:hAnsi="Calibri" w:cs="Calibri"/>
-                <w:color w:val="000000"/>
-                <w:sz w:val="18"/>
-                <w:szCs w:val="18"/>
-              </w:rPr>
-            </w:pPr>
-            <w:r>
-              <w:rPr>
-                <w:rFonts w:ascii="Calibri" w:hAnsi="Calibri" w:cs="Calibri"/>
-                <w:color w:val="000000"/>
-                <w:sz w:val="18"/>
-                <w:szCs w:val="18"/>
-              </w:rPr>
-              <w:t xml:space="preserve">Complemento </w:t>
-            </w:r>
-          </w:p>
-          <w:p>
-            <w:pPr>
-              <w:rPr>
-                <w:rFonts w:ascii="Calibri" w:hAnsi="Calibri" w:cs="Calibri"/>
-                <w:color w:val="000000"/>
-                <w:sz w:val="18"/>
-                <w:szCs w:val="18"/>
-              </w:rPr>
-            </w:pPr>
-            <w:r>
-              <w:rPr>
-                <w:rFonts w:ascii="Calibri" w:eastAsia="Aptos" w:hAnsi="Calibri" w:cs="Calibri"/>
-                <w:sz w:val="18"/>
-                <w:szCs w:val="18"/>
-                <w:lang w:eastAsia="en-US"/>
-              </w:rPr>
-              <w:t>{{</w:t>
-            </w:r>
-            <w:proofErr w:type="spellStart"/>
-            <w:r>
-              <w:rPr>
-                <w:rFonts w:ascii="Calibri" w:hAnsi="Calibri" w:cs="Calibri"/>
-                <w:color w:val="000000"/>
-                <w:sz w:val="18"/>
-                <w:szCs w:val="18"/>
-              </w:rPr>
-              <w:t>logradouro_complemento</w:t>
-            </w:r>
-            <w:proofErr w:type="spellEnd"/>
-            <w:r>
-              <w:rPr>
-                <w:rFonts w:ascii="Calibri" w:eastAsia="Aptos" w:hAnsi="Calibri" w:cs="Calibri"/>
-                <w:sz w:val="18"/>
-                <w:szCs w:val="18"/>
-                <w:lang w:eastAsia="en-US"/>
-              </w:rPr>
-              <w:t>}}</w:t>
-            </w:r>
-          </w:p>
-        </w:tc>
-      </w:tr>
-      <w:tr>
-        <w:trPr>
-          <w:trHeight w:val="659"/>
-        </w:trPr>
-        <w:tc>
-          <w:tcPr>
-            <w:tcW w:w="3544" w:type="dxa"/>
-            <w:tcBorders>
-              <w:top w:val="nil"/>
-              <w:left w:val="single" w:sz="8" w:space="0" w:color="A6A6A6"/>
-              <w:bottom w:val="single" w:sz="4" w:space="0" w:color="A6A6A6"/>
-              <w:right w:val="single" w:sz="4" w:space="0" w:color="A6A6A6"/>
-            </w:tcBorders>
-            <w:noWrap/>
-            <w:hideMark/>
-          </w:tcPr>
-          <w:p>
-            <w:pPr>
-              <w:rPr>
-                <w:rFonts w:ascii="Calibri" w:hAnsi="Calibri" w:cs="Calibri"/>
-                <w:color w:val="000000"/>
-                <w:sz w:val="18"/>
-                <w:szCs w:val="18"/>
-              </w:rPr>
-            </w:pPr>
-            <w:r>
-              <w:rPr>
-                <w:rFonts w:ascii="Calibri" w:hAnsi="Calibri" w:cs="Calibri"/>
-                <w:color w:val="000000"/>
-                <w:sz w:val="18"/>
-                <w:szCs w:val="18"/>
-              </w:rPr>
-              <w:t xml:space="preserve">(DDD) Celular </w:t>
-            </w:r>
-          </w:p>
-          <w:p>
-            <w:pPr>
-              <w:rPr>
-                <w:rFonts w:ascii="Calibri" w:hAnsi="Calibri" w:cs="Calibri"/>
-                <w:color w:val="000000"/>
-                <w:sz w:val="18"/>
-                <w:szCs w:val="18"/>
-              </w:rPr>
-            </w:pPr>
-            <w:r>
-              <w:rPr>
-                <w:rFonts w:ascii="Calibri" w:eastAsia="Aptos" w:hAnsi="Calibri" w:cs="Calibri"/>
-                <w:sz w:val="18"/>
-                <w:szCs w:val="18"/>
-                <w:lang w:eastAsia="en-US"/>
-              </w:rPr>
-              <w:t>{{whatsapp}}</w:t>
-            </w:r>
-          </w:p>
-        </w:tc>
-        <w:tc>
-          <w:tcPr>
-            <w:tcW w:w="2693" w:type="dxa"/>
-            <w:gridSpan w:val="2"/>
-            <w:tcBorders>
-              <w:top w:val="nil"/>
-              <w:left w:val="nil"/>
-              <w:bottom w:val="single" w:sz="4" w:space="0" w:color="A6A6A6"/>
-              <w:right w:val="single" w:sz="4" w:space="0" w:color="A6A6A6"/>
-            </w:tcBorders>
-            <w:noWrap/>
-            <w:hideMark/>
-          </w:tcPr>
-          <w:p>
-            <w:pPr>
-              <w:rPr>
-                <w:rFonts w:ascii="Calibri" w:hAnsi="Calibri" w:cs="Calibri"/>
-                <w:color w:val="000000"/>
-                <w:sz w:val="18"/>
-                <w:szCs w:val="18"/>
-              </w:rPr>
-            </w:pPr>
-            <w:r>
-              <w:rPr>
-                <w:rFonts w:ascii="Calibri" w:hAnsi="Calibri" w:cs="Calibri"/>
-                <w:color w:val="000000"/>
-                <w:sz w:val="18"/>
-                <w:szCs w:val="18"/>
-              </w:rPr>
-              <w:t>Bairro</w:t>
-            </w:r>
-          </w:p>
-          <w:p>
-            <w:pPr>
-              <w:rPr>
-                <w:rFonts w:ascii="Calibri" w:hAnsi="Calibri" w:cs="Calibri"/>
-                <w:color w:val="000000"/>
-                <w:sz w:val="18"/>
-                <w:szCs w:val="18"/>
-              </w:rPr>
-            </w:pPr>
-            <w:r>
-              <w:rPr>
-                <w:rFonts w:ascii="Calibri" w:eastAsia="Aptos" w:hAnsi="Calibri" w:cs="Calibri"/>
-                <w:sz w:val="18"/>
-                <w:szCs w:val="18"/>
-                <w:lang w:eastAsia="en-US"/>
-              </w:rPr>
-              <w:t>{{</w:t>
-            </w:r>
-            <w:proofErr w:type="spellStart"/>
-            <w:r>
-              <w:rPr>
-                <w:rFonts w:ascii="Calibri" w:eastAsia="Aptos" w:hAnsi="Calibri" w:cs="Calibri"/>
-                <w:sz w:val="18"/>
-                <w:szCs w:val="18"/>
-                <w:lang w:eastAsia="en-US"/>
-              </w:rPr>
-              <w:t>logradouro_bairro</w:t>
-            </w:r>
-            <w:proofErr w:type="spellEnd"/>
-            <w:r>
-              <w:rPr>
-                <w:rFonts w:ascii="Calibri" w:eastAsia="Aptos" w:hAnsi="Calibri" w:cs="Calibri"/>
-                <w:sz w:val="18"/>
-                <w:szCs w:val="18"/>
-                <w:lang w:eastAsia="en-US"/>
-              </w:rPr>
-              <w:t>}}</w:t>
-            </w:r>
-          </w:p>
-        </w:tc>
-        <w:tc>
-          <w:tcPr>
-            <w:tcW w:w="3969" w:type="dxa"/>
-            <w:tcBorders>
-              <w:top w:val="nil"/>
-              <w:left w:val="nil"/>
-              <w:bottom w:val="single" w:sz="4" w:space="0" w:color="A6A6A6"/>
-              <w:right w:val="single" w:sz="8" w:space="0" w:color="A6A6A6"/>
-            </w:tcBorders>
-            <w:noWrap/>
-            <w:hideMark/>
-          </w:tcPr>
-          <w:p>
-            <w:pPr>
-              <w:rPr>
-                <w:rFonts w:ascii="Calibri" w:hAnsi="Calibri" w:cs="Calibri"/>
-                <w:color w:val="000000"/>
-                <w:sz w:val="18"/>
-                <w:szCs w:val="18"/>
-              </w:rPr>
-            </w:pPr>
-            <w:r>
-              <w:rPr>
-                <w:rFonts w:ascii="Calibri" w:hAnsi="Calibri" w:cs="Calibri"/>
-                <w:color w:val="000000"/>
-                <w:sz w:val="18"/>
-                <w:szCs w:val="18"/>
-              </w:rPr>
-              <w:t>Cidade</w:t>
-            </w:r>
-          </w:p>
-          <w:p>
-            <w:pPr>
-              <w:rPr>
-                <w:rFonts w:ascii="Calibri" w:hAnsi="Calibri" w:cs="Calibri"/>
-                <w:color w:val="000000"/>
-                <w:sz w:val="18"/>
-                <w:szCs w:val="18"/>
-              </w:rPr>
-            </w:pPr>
-            <w:r>
-              <w:rPr>
-                <w:rFonts w:ascii="Calibri" w:eastAsia="Aptos" w:hAnsi="Calibri" w:cs="Calibri"/>
-                <w:sz w:val="18"/>
-                <w:szCs w:val="18"/>
-                <w:lang w:eastAsia="en-US"/>
-              </w:rPr>
-              <w:t>{{</w:t>
-            </w:r>
-            <w:proofErr w:type="spellStart"/>
-            <w:r>
-              <w:rPr>
-                <w:rFonts w:ascii="Calibri" w:eastAsia="Aptos" w:hAnsi="Calibri" w:cs="Calibri"/>
-                <w:sz w:val="18"/>
-                <w:szCs w:val="18"/>
-                <w:lang w:eastAsia="en-US"/>
-              </w:rPr>
-              <w:t>logradouro_cidade</w:t>
-            </w:r>
-            <w:proofErr w:type="spellEnd"/>
-            <w:r>
-              <w:rPr>
-                <w:rFonts w:ascii="Calibri" w:eastAsia="Aptos" w:hAnsi="Calibri" w:cs="Calibri"/>
-                <w:sz w:val="18"/>
-                <w:szCs w:val="18"/>
-                <w:lang w:eastAsia="en-US"/>
-              </w:rPr>
-              <w:t>}}</w:t>
-            </w:r>
-          </w:p>
-        </w:tc>
-      </w:tr>
-      <w:tr>
-        <w:trPr>
-          <w:trHeight w:val="659"/>
-        </w:trPr>
-        <w:tc>
-          <w:tcPr>
-            <w:tcW w:w="3544" w:type="dxa"/>
-            <w:tcBorders>
-              <w:top w:val="nil"/>
-              <w:left w:val="single" w:sz="8" w:space="0" w:color="A6A6A6"/>
-              <w:bottom w:val="single" w:sz="8" w:space="0" w:color="A6A6A6"/>
-              <w:right w:val="single" w:sz="4" w:space="0" w:color="A6A6A6"/>
-            </w:tcBorders>
-            <w:noWrap/>
-            <w:hideMark/>
-          </w:tcPr>
-          <w:p>
-            <w:pPr>
-              <w:rPr>
-                <w:rFonts w:ascii="Calibri" w:hAnsi="Calibri" w:cs="Calibri"/>
-                <w:color w:val="000000"/>
-                <w:sz w:val="18"/>
-                <w:szCs w:val="18"/>
-              </w:rPr>
-            </w:pPr>
-            <w:r>
-              <w:rPr>
-                <w:rFonts w:ascii="Calibri" w:hAnsi="Calibri" w:cs="Calibri"/>
-                <w:color w:val="000000"/>
-                <w:sz w:val="18"/>
-                <w:szCs w:val="18"/>
-              </w:rPr>
-              <w:t>Estado</w:t>
-            </w:r>
-          </w:p>
-          <w:p>
-            <w:pPr>
-              <w:rPr>
-                <w:rFonts w:ascii="Calibri" w:hAnsi="Calibri" w:cs="Calibri"/>
-                <w:color w:val="000000"/>
-                <w:sz w:val="18"/>
-                <w:szCs w:val="18"/>
-              </w:rPr>
-            </w:pPr>
-            <w:r>
-              <w:rPr>
-                <w:rFonts w:ascii="Calibri" w:eastAsia="Aptos" w:hAnsi="Calibri" w:cs="Calibri"/>
-                <w:sz w:val="18"/>
-                <w:szCs w:val="18"/>
-                <w:lang w:eastAsia="en-US"/>
-              </w:rPr>
-              <w:t>{{</w:t>
-            </w:r>
-            <w:proofErr w:type="spellStart"/>
-            <w:r>
-              <w:rPr>
-                <w:rFonts w:ascii="Calibri" w:eastAsia="Aptos" w:hAnsi="Calibri" w:cs="Calibri"/>
-                <w:sz w:val="18"/>
-                <w:szCs w:val="18"/>
-                <w:lang w:eastAsia="en-US"/>
-              </w:rPr>
-              <w:t>logradouro_uf</w:t>
-            </w:r>
-            <w:proofErr w:type="spellEnd"/>
-            <w:r>
-              <w:rPr>
-                <w:rFonts w:ascii="Calibri" w:eastAsia="Aptos" w:hAnsi="Calibri" w:cs="Calibri"/>
-                <w:sz w:val="18"/>
-                <w:szCs w:val="18"/>
-                <w:lang w:eastAsia="en-US"/>
-              </w:rPr>
-              <w:t>}}</w:t>
-            </w:r>
-          </w:p>
-        </w:tc>
-        <w:tc>
-          <w:tcPr>
-            <w:tcW w:w="2693" w:type="dxa"/>
-            <w:gridSpan w:val="2"/>
-            <w:tcBorders>
-              <w:top w:val="nil"/>
-              <w:left w:val="nil"/>
-              <w:bottom w:val="single" w:sz="8" w:space="0" w:color="A6A6A6"/>
-              <w:right w:val="single" w:sz="4" w:space="0" w:color="A6A6A6"/>
-            </w:tcBorders>
-            <w:noWrap/>
-            <w:hideMark/>
-          </w:tcPr>
-          <w:p>
-            <w:pPr>
-              <w:rPr>
-                <w:rFonts w:ascii="Calibri" w:hAnsi="Calibri" w:cs="Calibri"/>
-                <w:color w:val="000000"/>
-                <w:sz w:val="18"/>
-                <w:szCs w:val="18"/>
-              </w:rPr>
-            </w:pPr>
-            <w:r>
-              <w:rPr>
-                <w:rFonts w:ascii="Calibri" w:hAnsi="Calibri" w:cs="Calibri"/>
-                <w:color w:val="000000"/>
-                <w:sz w:val="18"/>
-                <w:szCs w:val="18"/>
-              </w:rPr>
-              <w:t xml:space="preserve">CEP </w:t>
-            </w:r>
-          </w:p>
-          <w:p>
-            <w:pPr>
-              <w:rPr>
-                <w:rFonts w:ascii="Calibri" w:hAnsi="Calibri" w:cs="Calibri"/>
-                <w:color w:val="000000"/>
-                <w:sz w:val="18"/>
-                <w:szCs w:val="18"/>
-              </w:rPr>
-            </w:pPr>
-            <w:r>
-              <w:rPr>
-                <w:rFonts w:ascii="Calibri" w:eastAsia="Aptos" w:hAnsi="Calibri" w:cs="Calibri"/>
-                <w:sz w:val="18"/>
-                <w:szCs w:val="18"/>
-                <w:lang w:eastAsia="en-US"/>
-              </w:rPr>
-              <w:t>{{</w:t>
-            </w:r>
-            <w:proofErr w:type="spellStart"/>
-            <w:r>
-              <w:rPr>
-                <w:rFonts w:ascii="Calibri" w:eastAsia="Aptos" w:hAnsi="Calibri" w:cs="Calibri"/>
-                <w:sz w:val="18"/>
-                <w:szCs w:val="18"/>
-                <w:lang w:eastAsia="en-US"/>
-              </w:rPr>
-              <w:t>logradouro_cep</w:t>
-            </w:r>
-            <w:proofErr w:type="spellEnd"/>
-            <w:r>
-              <w:rPr>
-                <w:rFonts w:ascii="Calibri" w:eastAsia="Aptos" w:hAnsi="Calibri" w:cs="Calibri"/>
-                <w:sz w:val="18"/>
-                <w:szCs w:val="18"/>
-                <w:lang w:eastAsia="en-US"/>
-              </w:rPr>
-              <w:t>}}</w:t>
-            </w:r>
-          </w:p>
-        </w:tc>
-        <w:tc>
-          <w:tcPr>
-            <w:tcW w:w="3969" w:type="dxa"/>
-            <w:tcBorders>
-              <w:top w:val="nil"/>
-              <w:left w:val="nil"/>
-              <w:bottom w:val="single" w:sz="8" w:space="0" w:color="A6A6A6"/>
-              <w:right w:val="single" w:sz="8" w:space="0" w:color="A6A6A6"/>
-            </w:tcBorders>
-            <w:noWrap/>
-            <w:hideMark/>
-          </w:tcPr>
-          <w:p>
-            <w:pPr>
-              <w:rPr>
-                <w:rFonts w:ascii="Calibri" w:hAnsi="Calibri" w:cs="Calibri"/>
-                <w:color w:val="000000"/>
-                <w:sz w:val="18"/>
-                <w:szCs w:val="18"/>
-              </w:rPr>
-            </w:pPr>
-            <w:r>
-              <w:rPr>
-                <w:rFonts w:ascii="Calibri" w:hAnsi="Calibri" w:cs="Calibri"/>
-                <w:color w:val="000000"/>
-                <w:sz w:val="18"/>
-                <w:szCs w:val="18"/>
-              </w:rPr>
-              <w:t>Email</w:t>
-            </w:r>
-          </w:p>
-          <w:p>
-            <w:pPr>
-              <w:rPr>
-                <w:rFonts w:ascii="Calibri" w:hAnsi="Calibri" w:cs="Calibri"/>
-                <w:color w:val="000000"/>
-                <w:sz w:val="18"/>
-                <w:szCs w:val="18"/>
-              </w:rPr>
-            </w:pPr>
-            <w:r>
-              <w:rPr>
-                <w:rFonts w:ascii="Calibri" w:eastAsia="Aptos" w:hAnsi="Calibri" w:cs="Calibri"/>
-                <w:sz w:val="18"/>
-                <w:szCs w:val="18"/>
-                <w:lang w:eastAsia="en-US"/>
-              </w:rPr>
-              <w:t>{{</w:t>
-            </w:r>
-            <w:proofErr w:type="spellStart"/>
-            <w:r>
-              <w:rPr>
-                <w:rFonts w:ascii="Calibri" w:eastAsia="Aptos" w:hAnsi="Calibri" w:cs="Calibri"/>
-                <w:sz w:val="18"/>
-                <w:szCs w:val="18"/>
-                <w:lang w:eastAsia="en-US"/>
-              </w:rPr>
-              <w:t>email</w:t>
-            </w:r>
-            <w:proofErr w:type="spellEnd"/>
-            <w:r>
-              <w:rPr>
-                <w:rFonts w:ascii="Calibri" w:eastAsia="Aptos" w:hAnsi="Calibri" w:cs="Calibri"/>
-                <w:sz w:val="18"/>
-                <w:szCs w:val="18"/>
-                <w:lang w:eastAsia="en-US"/>
-              </w:rPr>
-              <w:t>}}</w:t>
-            </w:r>
-          </w:p>
-        </w:tc>
-      </w:tr>
-      <w:tr>
-        <w:trPr>
-          <w:trHeight w:val="659"/>
-        </w:trPr>
-        <w:tc>
-          <w:tcPr>
-            <w:tcW w:w="3544" w:type="dxa"/>
-            <w:tcBorders>
-              <w:top w:val="nil"/>
-              <w:left w:val="nil"/>
-              <w:bottom w:val="nil"/>
-              <w:right w:val="nil"/>
-            </w:tcBorders>
-            <w:noWrap/>
-            <w:hideMark/>
-          </w:tcPr>
-          <w:p>
-            <w:pPr>
-              <w:rPr>
-                <w:rFonts w:ascii="Calibri" w:hAnsi="Calibri" w:cs="Calibri"/>
-                <w:color w:val="000000"/>
-                <w:sz w:val="18"/>
-                <w:szCs w:val="18"/>
-              </w:rPr>
-            </w:pPr>
-          </w:p>
-        </w:tc>
-        <w:tc>
-          <w:tcPr>
-            <w:tcW w:w="2693" w:type="dxa"/>
-            <w:gridSpan w:val="2"/>
-            <w:tcBorders>
-              <w:top w:val="nil"/>
-              <w:left w:val="nil"/>
-              <w:bottom w:val="nil"/>
-              <w:right w:val="nil"/>
-            </w:tcBorders>
-            <w:noWrap/>
-            <w:hideMark/>
-          </w:tcPr>
-          <w:p>
-            <w:pPr>
-              <w:rPr>
-                <w:rFonts w:ascii="Calibri" w:hAnsi="Calibri" w:cs="Calibri"/>
-                <w:sz w:val="18"/>
-                <w:szCs w:val="18"/>
-              </w:rPr>
-            </w:pPr>
-          </w:p>
-        </w:tc>
-        <w:tc>
-          <w:tcPr>
-            <w:tcW w:w="3969" w:type="dxa"/>
-            <w:tcBorders>
-              <w:top w:val="nil"/>
-              <w:left w:val="nil"/>
-              <w:bottom w:val="nil"/>
-              <w:right w:val="nil"/>
-            </w:tcBorders>
-            <w:noWrap/>
-            <w:hideMark/>
-          </w:tcPr>
-          <w:p>
-            <w:pPr>
-              <w:rPr>
-                <w:rFonts w:ascii="Calibri" w:hAnsi="Calibri" w:cs="Calibri"/>
-                <w:sz w:val="18"/>
-                <w:szCs w:val="18"/>
-              </w:rPr>
-            </w:pPr>
-          </w:p>
-        </w:tc>
-      </w:tr>
-      <w:tr>
-        <w:trPr>
-          <w:trHeight w:val="659"/>
-        </w:trPr>
-        <w:tc>
-          <w:tcPr>
-            <w:tcW w:w="3544" w:type="dxa"/>
-            <w:tcBorders>
-              <w:top w:val="nil"/>
-              <w:left w:val="nil"/>
-              <w:bottom w:val="nil"/>
-              <w:right w:val="nil"/>
-            </w:tcBorders>
-            <w:noWrap/>
-            <w:hideMark/>
-          </w:tcPr>
-          <w:p>
-            <w:pPr>
-              <w:rPr>
-                <w:rFonts w:ascii="Calibri" w:hAnsi="Calibri" w:cs="Calibri"/>
-                <w:b/>
-                <w:bCs/>
-                <w:color w:val="000000"/>
-                <w:sz w:val="18"/>
-                <w:szCs w:val="18"/>
-              </w:rPr>
-            </w:pPr>
-            <w:r>
-              <w:rPr>
-                <w:rFonts w:ascii="Calibri" w:hAnsi="Calibri" w:cs="Calibri"/>
-                <w:b/>
-                <w:bCs/>
-                <w:color w:val="000000"/>
-                <w:sz w:val="18"/>
-                <w:szCs w:val="18"/>
-              </w:rPr>
-              <w:t xml:space="preserve">DADOS FUNCIONAIS </w:t>
-            </w:r>
-          </w:p>
-        </w:tc>
-        <w:tc>
-          <w:tcPr>
-            <w:tcW w:w="2693" w:type="dxa"/>
-            <w:gridSpan w:val="2"/>
-            <w:tcBorders>
-              <w:top w:val="nil"/>
-              <w:left w:val="nil"/>
-              <w:bottom w:val="nil"/>
-              <w:right w:val="nil"/>
-            </w:tcBorders>
-            <w:noWrap/>
-            <w:hideMark/>
-          </w:tcPr>
-          <w:p>
-            <w:pPr>
-              <w:rPr>
-                <w:rFonts w:ascii="Calibri" w:hAnsi="Calibri" w:cs="Calibri"/>
-                <w:b/>
-                <w:bCs/>
-                <w:color w:val="000000"/>
-                <w:sz w:val="18"/>
-                <w:szCs w:val="18"/>
-              </w:rPr>
-            </w:pPr>
-          </w:p>
-        </w:tc>
-        <w:tc>
-          <w:tcPr>
-            <w:tcW w:w="3969" w:type="dxa"/>
-            <w:tcBorders>
-              <w:top w:val="nil"/>
-              <w:left w:val="nil"/>
-              <w:bottom w:val="nil"/>
-              <w:right w:val="nil"/>
-            </w:tcBorders>
-            <w:noWrap/>
-            <w:hideMark/>
-          </w:tcPr>
-          <w:p>
-            <w:pPr>
-              <w:rPr>
-                <w:rFonts w:ascii="Calibri" w:hAnsi="Calibri" w:cs="Calibri"/>
-                <w:sz w:val="18"/>
-                <w:szCs w:val="18"/>
-              </w:rPr>
-            </w:pPr>
-          </w:p>
-        </w:tc>
-      </w:tr>
-      <w:tr>
-        <w:trPr>
-          <w:trHeight w:val="659"/>
-        </w:trPr>
-        <w:tc>
-          <w:tcPr>
-            <w:tcW w:w="6237" w:type="dxa"/>
-            <w:gridSpan w:val="3"/>
-            <w:tcBorders>
-              <w:top w:val="single" w:sz="8" w:space="0" w:color="A6A6A6"/>
-              <w:left w:val="single" w:sz="8" w:space="0" w:color="A6A6A6"/>
-              <w:bottom w:val="single" w:sz="4" w:space="0" w:color="A6A6A6"/>
-              <w:right w:val="single" w:sz="4" w:space="0" w:color="A6A6A6"/>
-            </w:tcBorders>
-            <w:noWrap/>
-            <w:hideMark/>
-          </w:tcPr>
-          <w:p>
-            <w:pPr>
-              <w:rPr>
-                <w:rFonts w:ascii="Calibri" w:hAnsi="Calibri" w:cs="Calibri"/>
-                <w:color w:val="000000"/>
-                <w:sz w:val="18"/>
-                <w:szCs w:val="18"/>
-              </w:rPr>
-            </w:pPr>
-            <w:r>
-              <w:rPr>
-                <w:rFonts w:ascii="Calibri" w:hAnsi="Calibri" w:cs="Calibri"/>
-                <w:color w:val="000000"/>
-                <w:sz w:val="18"/>
-                <w:szCs w:val="18"/>
-              </w:rPr>
-              <w:t xml:space="preserve">Fonte Pagadora </w:t>
-            </w:r>
-          </w:p>
-          <w:p>
-            <w:pPr>
-              <w:rPr>
-                <w:rFonts w:ascii="Calibri" w:hAnsi="Calibri" w:cs="Calibri"/>
-                <w:color w:val="000000"/>
-                <w:sz w:val="18"/>
-                <w:szCs w:val="18"/>
-              </w:rPr>
-            </w:pPr>
-            <w:r>
-              <w:rPr>
-                <w:rFonts w:ascii="Calibri" w:eastAsia="Aptos" w:hAnsi="Calibri" w:cs="Calibri"/>
-                <w:sz w:val="18"/>
-                <w:szCs w:val="18"/>
-                <w:lang w:eastAsia="en-US"/>
-              </w:rPr>
-              <w:t>{{empregador}}</w:t>
-            </w:r>
-          </w:p>
-        </w:tc>
-        <w:tc>
-          <w:tcPr>
-            <w:tcW w:w="3969" w:type="dxa"/>
-            <w:tcBorders>
-              <w:top w:val="single" w:sz="8" w:space="0" w:color="A6A6A6"/>
-              <w:left w:val="nil"/>
-              <w:bottom w:val="single" w:sz="4" w:space="0" w:color="A6A6A6"/>
-              <w:right w:val="single" w:sz="8" w:space="0" w:color="A6A6A6"/>
-            </w:tcBorders>
-            <w:noWrap/>
-            <w:hideMark/>
-          </w:tcPr>
-          <w:p>
-            <w:pPr>
-              <w:rPr>
-                <w:rFonts w:ascii="Calibri" w:hAnsi="Calibri" w:cs="Calibri"/>
-                <w:color w:val="000000"/>
-                <w:sz w:val="18"/>
-                <w:szCs w:val="18"/>
-              </w:rPr>
-            </w:pPr>
-            <w:r>
-              <w:rPr>
-                <w:rFonts w:ascii="Calibri" w:hAnsi="Calibri" w:cs="Calibri"/>
-                <w:color w:val="000000"/>
-                <w:sz w:val="18"/>
-                <w:szCs w:val="18"/>
-              </w:rPr>
-              <w:t xml:space="preserve">Matrícula/ nº Benefício </w:t>
-            </w:r>
-          </w:p>
-          <w:p>
-            <w:pPr>
-              <w:rPr>
-                <w:rFonts w:ascii="Calibri" w:hAnsi="Calibri" w:cs="Calibri"/>
-                <w:color w:val="000000"/>
-                <w:sz w:val="18"/>
-                <w:szCs w:val="18"/>
-              </w:rPr>
-            </w:pPr>
-            <w:r>
-              <w:rPr>
-                <w:rFonts w:ascii="Calibri" w:eastAsia="Aptos" w:hAnsi="Calibri" w:cs="Calibri"/>
-                <w:sz w:val="18"/>
-                <w:szCs w:val="18"/>
-                <w:lang w:eastAsia="en-US"/>
-              </w:rPr>
-              <w:t>{{</w:t>
-            </w:r>
-            <w:proofErr w:type="gramStart"/>
-            <w:r>
-              <w:rPr>
-                <w:rFonts w:ascii="Calibri" w:eastAsia="Aptos" w:hAnsi="Calibri" w:cs="Calibri"/>
-                <w:sz w:val="18"/>
-                <w:szCs w:val="18"/>
-                <w:lang w:eastAsia="en-US"/>
-              </w:rPr>
-              <w:t>matricula</w:t>
-            </w:r>
-            <w:proofErr w:type="gramEnd"/>
-            <w:r>
-              <w:rPr>
-                <w:rFonts w:ascii="Calibri" w:eastAsia="Aptos" w:hAnsi="Calibri" w:cs="Calibri"/>
-                <w:sz w:val="18"/>
-                <w:szCs w:val="18"/>
-                <w:lang w:eastAsia="en-US"/>
-              </w:rPr>
-              <w:t>}}</w:t>
-            </w:r>
-          </w:p>
-        </w:tc>
-      </w:tr>
-      <w:tr>
-        <w:trPr>
-          <w:trHeight w:val="659"/>
-        </w:trPr>
-        <w:tc>
-          <w:tcPr>
-            <w:tcW w:w="3544" w:type="dxa"/>
-            <w:tcBorders>
-              <w:top w:val="nil"/>
-              <w:left w:val="single" w:sz="8" w:space="0" w:color="A6A6A6"/>
-              <w:bottom w:val="single" w:sz="8" w:space="0" w:color="A6A6A6"/>
-              <w:right w:val="single" w:sz="4" w:space="0" w:color="A6A6A6"/>
-            </w:tcBorders>
-            <w:noWrap/>
-            <w:hideMark/>
-          </w:tcPr>
-          <w:p>
-            <w:pPr>
-              <w:rPr>
-                <w:rFonts w:ascii="Calibri" w:hAnsi="Calibri" w:cs="Calibri"/>
-                <w:color w:val="000000"/>
-                <w:sz w:val="18"/>
-                <w:szCs w:val="18"/>
-              </w:rPr>
-            </w:pPr>
-            <w:r>
-              <w:rPr>
-                <w:rFonts w:ascii="Calibri" w:hAnsi="Calibri" w:cs="Calibri"/>
-                <w:color w:val="000000"/>
-                <w:sz w:val="18"/>
-                <w:szCs w:val="18"/>
-              </w:rPr>
-              <w:t xml:space="preserve">Cargo/ Função </w:t>
-            </w:r>
-          </w:p>
-          <w:p>
-            <w:pPr>
-              <w:rPr>
-                <w:rFonts w:ascii="Calibri" w:hAnsi="Calibri" w:cs="Calibri"/>
-                <w:color w:val="000000"/>
-                <w:sz w:val="18"/>
-                <w:szCs w:val="18"/>
-              </w:rPr>
-            </w:pPr>
-            <w:r>
-              <w:rPr>
-                <w:rFonts w:ascii="Calibri" w:eastAsia="Aptos" w:hAnsi="Calibri" w:cs="Calibri"/>
-                <w:sz w:val="18"/>
-                <w:szCs w:val="18"/>
-                <w:lang w:eastAsia="en-US"/>
-              </w:rPr>
-              <w:t>{{cargo}}</w:t>
-            </w:r>
-          </w:p>
-        </w:tc>
-        <w:tc>
-          <w:tcPr>
-            <w:tcW w:w="6662" w:type="dxa"/>
-            <w:gridSpan w:val="3"/>
-            <w:tcBorders>
-              <w:top w:val="single" w:sz="4" w:space="0" w:color="A6A6A6"/>
-              <w:left w:val="nil"/>
-              <w:bottom w:val="single" w:sz="8" w:space="0" w:color="A6A6A6"/>
-              <w:right w:val="single" w:sz="8" w:space="0" w:color="A6A6A6"/>
-            </w:tcBorders>
-            <w:noWrap/>
-            <w:hideMark/>
-          </w:tcPr>
-          <w:p>
-            <w:pPr>
-              <w:rPr>
-                <w:rFonts w:ascii="Calibri" w:hAnsi="Calibri" w:cs="Calibri"/>
-                <w:color w:val="000000"/>
-                <w:sz w:val="18"/>
-                <w:szCs w:val="18"/>
-              </w:rPr>
-            </w:pPr>
-            <w:r>
-              <w:rPr>
-                <w:rFonts w:ascii="Calibri" w:hAnsi="Calibri" w:cs="Calibri"/>
-                <w:color w:val="000000"/>
-                <w:sz w:val="18"/>
-                <w:szCs w:val="18"/>
-              </w:rPr>
-              <w:t>Salário/ Renda Liquida: R$</w:t>
-            </w:r>
-          </w:p>
-        </w:tc>
-      </w:tr>
-      <w:tr>
-        <w:trPr>
-          <w:trHeight w:val="659"/>
-        </w:trPr>
-        <w:tc>
-          <w:tcPr>
-            <w:tcW w:w="3544" w:type="dxa"/>
-            <w:tcBorders>
-              <w:top w:val="nil"/>
-              <w:left w:val="nil"/>
-              <w:bottom w:val="nil"/>
-              <w:right w:val="nil"/>
-            </w:tcBorders>
-            <w:noWrap/>
-            <w:vAlign w:val="bottom"/>
-            <w:hideMark/>
-          </w:tcPr>
-          <w:p>
-            <w:pPr>
-              <w:rPr>
-                <w:rFonts w:ascii="Calibri" w:hAnsi="Calibri" w:cs="Calibri"/>
-                <w:color w:val="000000"/>
-                <w:sz w:val="18"/>
-                <w:szCs w:val="18"/>
-              </w:rPr>
-            </w:pPr>
-          </w:p>
-        </w:tc>
-        <w:tc>
-          <w:tcPr>
-            <w:tcW w:w="2693" w:type="dxa"/>
-            <w:gridSpan w:val="2"/>
-            <w:tcBorders>
-              <w:top w:val="nil"/>
-              <w:left w:val="nil"/>
-              <w:bottom w:val="nil"/>
-              <w:right w:val="nil"/>
-            </w:tcBorders>
-            <w:noWrap/>
-            <w:vAlign w:val="bottom"/>
-            <w:hideMark/>
-          </w:tcPr>
-          <w:p>
-            <w:pPr>
-              <w:rPr>
-                <w:rFonts w:ascii="Calibri" w:hAnsi="Calibri" w:cs="Calibri"/>
-                <w:sz w:val="18"/>
-                <w:szCs w:val="18"/>
-              </w:rPr>
-            </w:pPr>
-          </w:p>
-        </w:tc>
-        <w:tc>
-          <w:tcPr>
-            <w:tcW w:w="3969" w:type="dxa"/>
-            <w:tcBorders>
-              <w:top w:val="nil"/>
-              <w:left w:val="nil"/>
-              <w:bottom w:val="nil"/>
-              <w:right w:val="nil"/>
-            </w:tcBorders>
-            <w:noWrap/>
-            <w:vAlign w:val="bottom"/>
-            <w:hideMark/>
-          </w:tcPr>
-          <w:p>
-            <w:pPr>
-              <w:rPr>
-                <w:rFonts w:ascii="Calibri" w:hAnsi="Calibri" w:cs="Calibri"/>
-                <w:sz w:val="18"/>
-                <w:szCs w:val="18"/>
-              </w:rPr>
-            </w:pPr>
-          </w:p>
-        </w:tc>
-      </w:tr>
-    </w:tbl>
     <w:p>
       <w:pPr>
         <w:spacing w:after="160" w:line="259" w:lineRule="auto"/>
-        <w:ind w:right="-567"/>
-        <w:jc w:val="both"/>
-        <w:rPr>
-          <w:rFonts w:ascii="Calibri" w:eastAsia="Aptos" w:hAnsi="Calibri" w:cs="Calibri"/>
-          <w:sz w:val="18"/>
-          <w:szCs w:val="18"/>
-          <w:lang w:eastAsia="en-US"/>
-        </w:rPr>
-      </w:pPr>
+        <w:ind w:left="-454" w:right="-567"/>
+        <w:rPr>
+          <w:rFonts w:ascii="Calibri" w:eastAsia="Aptos" w:hAnsi="Calibri" w:cs="Calibri"/>
+          <w:b/>
+          <w:bCs/>
+          <w:sz w:val="18"/>
+          <w:szCs w:val="18"/>
+          <w:lang w:eastAsia="en-US"/>
+        </w:rPr>
+      </w:pPr>
+      <w:r>
+        <w:rPr>
+          <w:rFonts w:ascii="Calibri" w:eastAsia="Aptos" w:hAnsi="Calibri" w:cs="Calibri"/>
+          <w:sz w:val="18"/>
+          <w:szCs w:val="18"/>
+          <w:lang w:eastAsia="en-US"/>
+        </w:rPr>
+        <w:br/>
+      </w:r>
+      <w:r>
+        <w:rPr>
+          <w:rFonts w:ascii="Calibri" w:eastAsia="Aptos" w:hAnsi="Calibri" w:cs="Calibri"/>
+          <w:b/>
+          <w:bCs/>
+          <w:sz w:val="18"/>
+          <w:szCs w:val="18"/>
+          <w:lang w:eastAsia="en-US"/>
+        </w:rPr>
+        <w:t>DADOS FUNCIONAIS</w:t>
+      </w:r>
+    </w:p>
+    <w:p>
+      <w:pPr>
+        <w:spacing w:after="160" w:line="259" w:lineRule="auto"/>
+        <w:ind w:left="-454" w:right="-567"/>
+        <w:rPr>
+          <w:rFonts w:ascii="Calibri" w:eastAsia="Aptos" w:hAnsi="Calibri" w:cs="Calibri"/>
+          <w:sz w:val="18"/>
+          <w:szCs w:val="18"/>
+          <w:lang w:eastAsia="en-US"/>
+        </w:rPr>
+      </w:pPr>
+      <w:r>
+        <w:rPr>
+          <w:rFonts w:ascii="Calibri" w:eastAsia="Aptos" w:hAnsi="Calibri" w:cs="Calibri"/>
+          <w:sz w:val="18"/>
+          <w:szCs w:val="18"/>
+          <w:lang w:eastAsia="en-US"/>
+        </w:rPr>
+        <w:t>Fonte Pagadora: {{empregador}}</w:t>
+      </w:r>
+      <w:r>
+        <w:rPr>
+          <w:rFonts w:ascii="Calibri" w:eastAsia="Aptos" w:hAnsi="Calibri" w:cs="Calibri"/>
+          <w:sz w:val="18"/>
+          <w:szCs w:val="18"/>
+          <w:lang w:eastAsia="en-US"/>
+        </w:rPr>
+        <w:t xml:space="preserve">                         </w:t>
+      </w:r>
+      <w:r>
+        <w:rPr>
+          <w:rFonts w:ascii="Calibri" w:eastAsia="Aptos" w:hAnsi="Calibri" w:cs="Calibri"/>
+          <w:sz w:val="18"/>
+          <w:szCs w:val="18"/>
+          <w:lang w:eastAsia="en-US"/>
+        </w:rPr>
+        <w:t>Matrícula/ nº Benefício: {{matricula}}</w:t>
+      </w:r>
+      <w:r>
+        <w:rPr>
+          <w:rFonts w:ascii="Calibri" w:eastAsia="Aptos" w:hAnsi="Calibri" w:cs="Calibri"/>
+          <w:sz w:val="18"/>
+          <w:szCs w:val="18"/>
+          <w:lang w:eastAsia="en-US"/>
+        </w:rPr>
+        <w:t xml:space="preserve">                        </w:t>
+      </w:r>
+      <w:r>
+        <w:rPr>
+          <w:rFonts w:ascii="Calibri" w:eastAsia="Aptos" w:hAnsi="Calibri" w:cs="Calibri"/>
+          <w:sz w:val="18"/>
+          <w:szCs w:val="18"/>
+          <w:lang w:eastAsia="en-US"/>
+        </w:rPr>
+        <w:t>Cargo/ Função: {{cargo}}</w:t>
+      </w:r>
+      <w:r>
+        <w:rPr>
+          <w:rFonts w:ascii="Calibri" w:eastAsia="Aptos" w:hAnsi="Calibri" w:cs="Calibri"/>
+          <w:sz w:val="18"/>
+          <w:szCs w:val="18"/>
+          <w:lang w:eastAsia="en-US"/>
+        </w:rPr>
+        <w:br/>
+      </w:r>
     </w:p>
     <w:tbl>
       <w:tblPr>
@@ -7863,7 +6730,6 @@
                 <w:sz w:val="18"/>
                 <w:szCs w:val="18"/>
               </w:rPr>
-              <w:lastRenderedPageBreak/>
               <w:t xml:space="preserve">5.5 - Valor Líquido creditado ao Cliente R$ </w:t>
             </w:r>
           </w:p>
@@ -10104,7 +8970,6 @@
           <w:szCs w:val="18"/>
           <w:lang w:eastAsia="en-US"/>
         </w:rPr>
-        <w:lastRenderedPageBreak/>
         <w:t>PARÁGRAFO SEGUNDO</w:t>
       </w:r>
       <w:r>
@@ -13311,7 +12176,6 @@
   <w:style w:type="character" w:default="1" w:styleId="Fontepargpadro">
     <w:name w:val="Default Paragraph Font"/>
     <w:uiPriority w:val="1"/>
-    <w:semiHidden/>
     <w:unhideWhenUsed/>
   </w:style>
   <w:style w:type="table" w:default="1" w:styleId="Tabelanormal">

</xml_diff>